<commit_message>
Creación del estado del arte
</commit_message>
<xml_diff>
--- a/document/Plan del Trabajo de Titulación Modalidad Investigación.docx
+++ b/document/Plan del Trabajo de Titulación Modalidad Investigación.docx
@@ -4894,149 +4894,55 @@
           <w:szCs w:val="22"/>
         </w:rPr>
       </w:pPr>
-    </w:p>
-    <w:p>
-      <w:pPr>
-        <w:spacing w:line="360" w:lineRule="auto"/>
-        <w:rPr>
-          <w:rFonts w:asciiTheme="minorHAnsi" w:hAnsiTheme="minorHAnsi"/>
-          <w:b/>
-          <w:sz w:val="22"/>
-          <w:szCs w:val="22"/>
-        </w:rPr>
-      </w:pPr>
-    </w:p>
-    <w:p>
-      <w:pPr>
-        <w:spacing w:line="360" w:lineRule="auto"/>
-        <w:rPr>
-          <w:rFonts w:asciiTheme="minorHAnsi" w:hAnsiTheme="minorHAnsi"/>
-          <w:b/>
-          <w:sz w:val="22"/>
-          <w:szCs w:val="22"/>
-        </w:rPr>
-      </w:pPr>
-    </w:p>
-    <w:p>
-      <w:pPr>
-        <w:spacing w:line="360" w:lineRule="auto"/>
-        <w:rPr>
-          <w:rFonts w:asciiTheme="minorHAnsi" w:hAnsiTheme="minorHAnsi"/>
-          <w:b/>
-          <w:sz w:val="22"/>
-          <w:szCs w:val="22"/>
-        </w:rPr>
-      </w:pPr>
-    </w:p>
-    <w:p>
-      <w:pPr>
-        <w:spacing w:line="360" w:lineRule="auto"/>
-        <w:rPr>
-          <w:rFonts w:asciiTheme="minorHAnsi" w:hAnsiTheme="minorHAnsi"/>
-          <w:b/>
-          <w:sz w:val="22"/>
-          <w:szCs w:val="22"/>
-        </w:rPr>
-      </w:pPr>
-    </w:p>
-    <w:p>
-      <w:pPr>
-        <w:spacing w:line="360" w:lineRule="auto"/>
-        <w:rPr>
-          <w:rFonts w:asciiTheme="minorHAnsi" w:hAnsiTheme="minorHAnsi"/>
-          <w:b/>
-          <w:sz w:val="22"/>
-          <w:szCs w:val="22"/>
-        </w:rPr>
-      </w:pPr>
-    </w:p>
-    <w:p>
-      <w:pPr>
-        <w:spacing w:line="360" w:lineRule="auto"/>
-        <w:rPr>
-          <w:rFonts w:asciiTheme="minorHAnsi" w:hAnsiTheme="minorHAnsi"/>
-          <w:b/>
-          <w:sz w:val="22"/>
-          <w:szCs w:val="22"/>
-        </w:rPr>
-      </w:pPr>
-    </w:p>
-    <w:p>
-      <w:pPr>
-        <w:spacing w:line="360" w:lineRule="auto"/>
-        <w:rPr>
-          <w:rFonts w:asciiTheme="minorHAnsi" w:hAnsiTheme="minorHAnsi"/>
-          <w:b/>
-          <w:sz w:val="22"/>
-          <w:szCs w:val="22"/>
-        </w:rPr>
-      </w:pPr>
-    </w:p>
-    <w:p>
-      <w:pPr>
-        <w:spacing w:line="360" w:lineRule="auto"/>
-        <w:rPr>
-          <w:rFonts w:asciiTheme="minorHAnsi" w:hAnsiTheme="minorHAnsi"/>
-          <w:b/>
-          <w:sz w:val="22"/>
-          <w:szCs w:val="22"/>
-        </w:rPr>
-      </w:pPr>
-    </w:p>
-    <w:p>
-      <w:pPr>
-        <w:spacing w:line="360" w:lineRule="auto"/>
-        <w:rPr>
-          <w:rFonts w:asciiTheme="minorHAnsi" w:hAnsiTheme="minorHAnsi"/>
-          <w:b/>
-          <w:sz w:val="22"/>
-          <w:szCs w:val="22"/>
-        </w:rPr>
-      </w:pPr>
-    </w:p>
-    <w:p>
-      <w:pPr>
-        <w:spacing w:line="360" w:lineRule="auto"/>
-        <w:rPr>
-          <w:rFonts w:asciiTheme="minorHAnsi" w:hAnsiTheme="minorHAnsi"/>
-          <w:b/>
-          <w:sz w:val="22"/>
-          <w:szCs w:val="22"/>
-        </w:rPr>
-      </w:pPr>
-    </w:p>
-    <w:p>
-      <w:pPr>
-        <w:spacing w:line="360" w:lineRule="auto"/>
-        <w:rPr>
-          <w:rFonts w:asciiTheme="minorHAnsi" w:hAnsiTheme="minorHAnsi"/>
-          <w:b/>
-          <w:sz w:val="22"/>
-          <w:szCs w:val="22"/>
-        </w:rPr>
-      </w:pPr>
-    </w:p>
-    <w:p>
-      <w:pPr>
-        <w:spacing w:line="360" w:lineRule="auto"/>
-        <w:rPr>
-          <w:rFonts w:asciiTheme="minorHAnsi" w:hAnsiTheme="minorHAnsi"/>
-          <w:b/>
-          <w:sz w:val="22"/>
-          <w:szCs w:val="22"/>
-        </w:rPr>
-      </w:pPr>
-    </w:p>
-    <w:p>
-      <w:pPr>
-        <w:spacing w:line="360" w:lineRule="auto"/>
-        <w:rPr>
-          <w:rFonts w:asciiTheme="minorHAnsi" w:hAnsiTheme="minorHAnsi"/>
-          <w:b/>
-          <w:sz w:val="22"/>
-          <w:szCs w:val="22"/>
-        </w:rPr>
-      </w:pPr>
+      <w:r>
+        <w:rPr>
+          <w:rFonts w:asciiTheme="minorHAnsi" w:hAnsiTheme="minorHAnsi"/>
+          <w:b/>
+          <w:sz w:val="22"/>
+          <w:szCs w:val="22"/>
+        </w:rPr>
+        <w:t>Investigaciones Internacionales</w:t>
+      </w:r>
+    </w:p>
+    <w:p>
+      <w:pPr>
+        <w:spacing w:line="360" w:lineRule="auto"/>
+        <w:rPr>
+          <w:rFonts w:asciiTheme="minorHAnsi" w:hAnsiTheme="minorHAnsi"/>
+          <w:b/>
+          <w:sz w:val="22"/>
+          <w:szCs w:val="22"/>
+        </w:rPr>
+      </w:pPr>
+    </w:p>
+    <w:p>
+      <w:pPr>
+        <w:spacing w:line="360" w:lineRule="auto"/>
+        <w:rPr>
+          <w:rFonts w:asciiTheme="minorHAnsi" w:hAnsiTheme="minorHAnsi"/>
+          <w:b/>
+          <w:sz w:val="22"/>
+          <w:szCs w:val="22"/>
+        </w:rPr>
+      </w:pPr>
+      <w:r>
+        <w:rPr>
+          <w:rFonts w:asciiTheme="minorHAnsi" w:hAnsiTheme="minorHAnsi"/>
+          <w:b/>
+          <w:sz w:val="22"/>
+          <w:szCs w:val="22"/>
+        </w:rPr>
+        <w:t xml:space="preserve">Investigaciones </w:t>
+      </w:r>
+      <w:r>
+        <w:rPr>
+          <w:rFonts w:asciiTheme="minorHAnsi" w:hAnsiTheme="minorHAnsi"/>
+          <w:b/>
+          <w:sz w:val="22"/>
+          <w:szCs w:val="22"/>
+        </w:rPr>
+        <w:t>nacionales</w:t>
+      </w:r>
     </w:p>
     <w:p>
       <w:pPr>
@@ -6847,23 +6753,7 @@
                 <w:rFonts w:ascii="Arial Narrow" w:hAnsi="Arial Narrow"/>
                 <w:b/>
               </w:rPr>
-              <w:t>TIEMPO (</w:t>
-            </w:r>
-            <w:proofErr w:type="gramStart"/>
-            <w:r>
-              <w:rPr>
-                <w:rFonts w:ascii="Arial Narrow" w:hAnsi="Arial Narrow"/>
-                <w:b/>
-              </w:rPr>
-              <w:t xml:space="preserve">meses)   </w:t>
-            </w:r>
-            <w:proofErr w:type="gramEnd"/>
-            <w:r>
-              <w:rPr>
-                <w:rFonts w:ascii="Arial Narrow" w:hAnsi="Arial Narrow"/>
-                <w:b/>
-              </w:rPr>
-              <w:t xml:space="preserve">         </w:t>
+              <w:t xml:space="preserve">TIEMPO (meses)            </w:t>
             </w:r>
             <w:r>
               <w:rPr>
@@ -15444,7 +15334,7 @@
   <w:style w:type="paragraph" w:default="1" w:styleId="Normal">
     <w:name w:val="Normal"/>
     <w:qFormat/>
-    <w:rsid w:val="007F124D"/>
+    <w:rsid w:val="001D13A3"/>
     <w:pPr>
       <w:jc w:val="left"/>
     </w:pPr>

</xml_diff>

<commit_message>
avance del docuemtno de propuesta
</commit_message>
<xml_diff>
--- a/document/Plan del Trabajo de Titulación Modalidad Investigación.docx
+++ b/document/Plan del Trabajo de Titulación Modalidad Investigación.docx
@@ -1007,7 +1007,15 @@
           <w:sz w:val="24"/>
           <w:szCs w:val="24"/>
         </w:rPr>
-        <w:t>28</w:t>
+        <w:t>2</w:t>
+      </w:r>
+      <w:r>
+        <w:rPr>
+          <w:rFonts w:asciiTheme="minorHAnsi" w:hAnsiTheme="minorHAnsi"/>
+          <w:sz w:val="24"/>
+          <w:szCs w:val="24"/>
+        </w:rPr>
+        <w:t>9</w:t>
       </w:r>
       <w:r>
         <w:rPr>
@@ -3794,56 +3802,50 @@
           <w:sz w:val="22"/>
           <w:szCs w:val="22"/>
         </w:rPr>
-        <w:t xml:space="preserve">Las innovaciones tecnológicas, institucionales, deben garantizar a los ciudadanos </w:t>
-      </w:r>
-      <w:r>
-        <w:rPr>
-          <w:sz w:val="22"/>
-          <w:szCs w:val="22"/>
-        </w:rPr>
-        <w:t>resp</w:t>
-      </w:r>
-      <w:r>
-        <w:rPr>
-          <w:sz w:val="22"/>
-          <w:szCs w:val="22"/>
-        </w:rPr>
-        <w:t>uestas</w:t>
-      </w:r>
-      <w:r>
-        <w:rPr>
-          <w:sz w:val="22"/>
-          <w:szCs w:val="22"/>
-        </w:rPr>
-        <w:t xml:space="preserve"> a </w:t>
-      </w:r>
-      <w:r>
-        <w:rPr>
-          <w:sz w:val="22"/>
-          <w:szCs w:val="22"/>
-        </w:rPr>
-        <w:t xml:space="preserve">las </w:t>
-      </w:r>
-      <w:r>
-        <w:rPr>
-          <w:sz w:val="22"/>
-          <w:szCs w:val="22"/>
-        </w:rPr>
-        <w:t>necesidades de</w:t>
-      </w:r>
-      <w:r>
-        <w:rPr>
-          <w:sz w:val="22"/>
-          <w:szCs w:val="22"/>
-        </w:rPr>
-        <w:t xml:space="preserve"> información oportuna,</w:t>
-      </w:r>
-      <w:r>
-        <w:rPr>
-          <w:sz w:val="22"/>
-          <w:szCs w:val="22"/>
-        </w:rPr>
-        <w:t xml:space="preserve"> de manera sostenida y de calidad</w:t>
+        <w:t>Los  sistemas  de  monitoreo  y  evaluación  constituyen  el  resultado  de  la  aplicación  de  principios, procesos, procedimientos y prácticas operativas y administrativas para el desarrollo de un conjunto de herramientas  integradas,  con  las  cuales  los  gobiernos,  los  parlamentos,  la  sociedad  civil,  las organizaciones  relacionadas  con  el  quehacer  público,  cuentan para efectuar un seguimiento de los resultados que se dan en la implementación de las políticas públicas e iniciativas gubernamentales a través del tiempo</w:t>
+      </w:r>
+      <w:r>
+        <w:rPr>
+          <w:sz w:val="22"/>
+          <w:szCs w:val="22"/>
+        </w:rPr>
+        <w:t xml:space="preserve">, </w:t>
+      </w:r>
+      <w:r>
+        <w:rPr>
+          <w:sz w:val="22"/>
+          <w:szCs w:val="22"/>
+        </w:rPr>
+        <w:t xml:space="preserve">estos sistemas permiten obtener información respecto de los avances y logros que se </w:t>
+      </w:r>
+      <w:r>
+        <w:rPr>
+          <w:sz w:val="22"/>
+          <w:szCs w:val="22"/>
+        </w:rPr>
+        <w:t xml:space="preserve">desprenden de las acciones, </w:t>
+      </w:r>
+      <w:r>
+        <w:rPr>
+          <w:sz w:val="22"/>
+          <w:szCs w:val="22"/>
+        </w:rPr>
+        <w:t>los procesos</w:t>
+      </w:r>
+      <w:r>
+        <w:rPr>
+          <w:sz w:val="22"/>
+          <w:szCs w:val="22"/>
+        </w:rPr>
+        <w:t>,  y  los  programas  y  proyectos  gubernamentales.</w:t>
+      </w:r>
+      <w:r>
+        <w:rPr>
+          <w:rStyle w:val="Refdenotaalpie"/>
+          <w:sz w:val="22"/>
+          <w:szCs w:val="22"/>
+        </w:rPr>
+        <w:footnoteReference w:id="3"/>
       </w:r>
       <w:r>
         <w:rPr>
@@ -3851,105 +3853,6 @@
           <w:szCs w:val="22"/>
         </w:rPr>
         <w:t xml:space="preserve"> </w:t>
-      </w:r>
-      <w:r>
-        <w:rPr>
-          <w:sz w:val="22"/>
-          <w:szCs w:val="22"/>
-        </w:rPr>
-        <w:t xml:space="preserve">controlada </w:t>
-      </w:r>
-      <w:r>
-        <w:rPr>
-          <w:sz w:val="22"/>
-          <w:szCs w:val="22"/>
-        </w:rPr>
-        <w:t xml:space="preserve">para que </w:t>
-      </w:r>
-      <w:r>
-        <w:rPr>
-          <w:sz w:val="22"/>
-          <w:szCs w:val="22"/>
-        </w:rPr>
-        <w:t xml:space="preserve">sigan mejorando su eficiencia y productividad </w:t>
-      </w:r>
-      <w:r>
-        <w:rPr>
-          <w:sz w:val="22"/>
-          <w:szCs w:val="22"/>
-        </w:rPr>
-        <w:t>de esta manera</w:t>
-      </w:r>
-      <w:r>
-        <w:rPr>
-          <w:sz w:val="22"/>
-          <w:szCs w:val="22"/>
-        </w:rPr>
-        <w:t xml:space="preserve"> seguir siendo relevantes, en</w:t>
-      </w:r>
-      <w:r>
-        <w:rPr>
-          <w:sz w:val="22"/>
-          <w:szCs w:val="22"/>
-        </w:rPr>
-        <w:t xml:space="preserve"> </w:t>
-      </w:r>
-      <w:r>
-        <w:rPr>
-          <w:sz w:val="22"/>
-          <w:szCs w:val="22"/>
-        </w:rPr>
-        <w:t xml:space="preserve">momentos en que </w:t>
-      </w:r>
-      <w:r>
-        <w:rPr>
-          <w:sz w:val="22"/>
-          <w:szCs w:val="22"/>
-        </w:rPr>
-        <w:t>la competencia en los mercados de</w:t>
-      </w:r>
-      <w:r>
-        <w:rPr>
-          <w:sz w:val="22"/>
-          <w:szCs w:val="22"/>
-        </w:rPr>
-        <w:t>l</w:t>
-      </w:r>
-      <w:r>
-        <w:rPr>
-          <w:sz w:val="22"/>
-          <w:szCs w:val="22"/>
-        </w:rPr>
-        <w:t xml:space="preserve"> conocimiento nunca ha</w:t>
-      </w:r>
-      <w:r>
-        <w:rPr>
-          <w:sz w:val="22"/>
-          <w:szCs w:val="22"/>
-        </w:rPr>
-        <w:t xml:space="preserve"> sido tan </w:t>
-      </w:r>
-      <w:r>
-        <w:rPr>
-          <w:sz w:val="22"/>
-          <w:szCs w:val="22"/>
-        </w:rPr>
-        <w:t>fuerte</w:t>
-      </w:r>
-      <w:r>
-        <w:rPr>
-          <w:sz w:val="22"/>
-          <w:szCs w:val="22"/>
-        </w:rPr>
-        <w:t>.</w:t>
-      </w:r>
-      <w:r>
-        <w:rPr>
-          <w:rStyle w:val="Refdenotaalpie"/>
-          <w:sz w:val="22"/>
-          <w:szCs w:val="22"/>
-        </w:rPr>
-        <w:footnoteReference w:id="3"/>
       </w:r>
     </w:p>
     <w:p>
@@ -4078,19 +3981,6 @@
     </w:p>
     <w:p>
       <w:pPr>
-        <w:pStyle w:val="Prrafodelista"/>
-        <w:spacing w:line="360" w:lineRule="auto"/>
-        <w:ind w:left="0"/>
-        <w:rPr>
-          <w:rFonts w:asciiTheme="minorHAnsi" w:hAnsiTheme="minorHAnsi"/>
-          <w:b/>
-          <w:sz w:val="22"/>
-          <w:szCs w:val="22"/>
-        </w:rPr>
-      </w:pPr>
-    </w:p>
-    <w:p>
-      <w:pPr>
         <w:spacing w:line="360" w:lineRule="auto"/>
         <w:jc w:val="both"/>
         <w:rPr>
@@ -4103,126 +3993,277 @@
           <w:sz w:val="22"/>
           <w:szCs w:val="22"/>
         </w:rPr>
-        <w:t>La planificación y administración del estado de un país se</w:t>
-      </w:r>
-      <w:r>
-        <w:rPr>
-          <w:sz w:val="22"/>
-          <w:szCs w:val="22"/>
-        </w:rPr>
-        <w:t xml:space="preserve"> presenta como una de las claves para el desarrollo</w:t>
-      </w:r>
-      <w:r>
-        <w:rPr>
-          <w:sz w:val="22"/>
-          <w:szCs w:val="22"/>
-        </w:rPr>
-        <w:t xml:space="preserve"> sostenible</w:t>
-      </w:r>
-      <w:r>
-        <w:rPr>
-          <w:sz w:val="22"/>
-          <w:szCs w:val="22"/>
-        </w:rPr>
-        <w:t xml:space="preserve"> y sustentable</w:t>
-      </w:r>
-      <w:r>
-        <w:rPr>
-          <w:sz w:val="22"/>
-          <w:szCs w:val="22"/>
-        </w:rPr>
-        <w:t>,</w:t>
-      </w:r>
-      <w:r>
-        <w:rPr>
-          <w:sz w:val="22"/>
-          <w:szCs w:val="22"/>
-        </w:rPr>
-        <w:t xml:space="preserve"> </w:t>
-      </w:r>
-      <w:r>
-        <w:rPr>
-          <w:sz w:val="22"/>
-          <w:szCs w:val="22"/>
-        </w:rPr>
-        <w:t xml:space="preserve">está es la razón principal de la gestión de </w:t>
-      </w:r>
-      <w:r>
-        <w:rPr>
-          <w:sz w:val="22"/>
-          <w:szCs w:val="22"/>
-        </w:rPr>
-        <w:t xml:space="preserve">los recursos limitados que tiene </w:t>
-      </w:r>
-      <w:r>
-        <w:rPr>
-          <w:sz w:val="22"/>
-          <w:szCs w:val="22"/>
-        </w:rPr>
-        <w:t>el</w:t>
-      </w:r>
-      <w:r>
-        <w:rPr>
-          <w:sz w:val="22"/>
-          <w:szCs w:val="22"/>
-        </w:rPr>
-        <w:t xml:space="preserve"> Gobierno</w:t>
-      </w:r>
-      <w:r>
-        <w:rPr>
-          <w:sz w:val="22"/>
-          <w:szCs w:val="22"/>
-        </w:rPr>
-        <w:t xml:space="preserve"> por ello el</w:t>
-      </w:r>
-      <w:r>
-        <w:rPr>
-          <w:sz w:val="22"/>
-          <w:szCs w:val="22"/>
-        </w:rPr>
-        <w:t xml:space="preserve"> </w:t>
-      </w:r>
-      <w:r>
-        <w:rPr>
-          <w:sz w:val="22"/>
-          <w:szCs w:val="22"/>
-        </w:rPr>
-        <w:t>manejo</w:t>
-      </w:r>
-      <w:r>
-        <w:rPr>
-          <w:sz w:val="22"/>
-          <w:szCs w:val="22"/>
-        </w:rPr>
-        <w:t xml:space="preserve"> de</w:t>
-      </w:r>
-      <w:r>
-        <w:rPr>
-          <w:sz w:val="22"/>
-          <w:szCs w:val="22"/>
-        </w:rPr>
-        <w:t>l</w:t>
-      </w:r>
-      <w:r>
-        <w:rPr>
-          <w:sz w:val="22"/>
-          <w:szCs w:val="22"/>
-        </w:rPr>
-        <w:t xml:space="preserve"> dinero como de </w:t>
-      </w:r>
-      <w:r>
-        <w:rPr>
-          <w:sz w:val="22"/>
-          <w:szCs w:val="22"/>
-        </w:rPr>
-        <w:t>t</w:t>
-      </w:r>
-      <w:r>
-        <w:rPr>
-          <w:sz w:val="22"/>
-          <w:szCs w:val="22"/>
-        </w:rPr>
-        <w:t xml:space="preserve">iempos de ejecución conllevan un análisis profundo de los planes de acción y un seguimiento controlado para dar cumplimiento a los objetivos propuestos por las </w:t>
+        <w:t>A nivel mundial, la democracia se ha extendido como la mejor forma de gobierno, donde los ciudadanos participan de manera activa en la construcción de instituciones que mejoran su calidad de vida. La participación ciudadana incide en la toma de decisiones que coadyuva, a través de la planificación y el control, en el mejoramiento de la gestión gubernamental.</w:t>
+      </w:r>
+      <w:r>
+        <w:rPr>
+          <w:rStyle w:val="Refdenotaalpie"/>
+          <w:sz w:val="22"/>
+          <w:szCs w:val="22"/>
+        </w:rPr>
+        <w:footnoteReference w:id="5"/>
+      </w:r>
+    </w:p>
+    <w:p>
+      <w:pPr>
+        <w:spacing w:line="360" w:lineRule="auto"/>
+        <w:jc w:val="both"/>
+        <w:rPr>
+          <w:sz w:val="22"/>
+          <w:szCs w:val="22"/>
+        </w:rPr>
+      </w:pPr>
+    </w:p>
+    <w:p>
+      <w:pPr>
+        <w:spacing w:line="360" w:lineRule="auto"/>
+        <w:jc w:val="both"/>
+        <w:rPr>
+          <w:sz w:val="22"/>
+          <w:szCs w:val="22"/>
+        </w:rPr>
+      </w:pPr>
+      <w:r>
+        <w:rPr>
+          <w:sz w:val="22"/>
+          <w:szCs w:val="22"/>
+        </w:rPr>
+        <w:t xml:space="preserve">A la inversa, también observamos que las necesidades de </w:t>
+      </w:r>
+      <w:r>
+        <w:rPr>
+          <w:sz w:val="22"/>
+          <w:szCs w:val="22"/>
+        </w:rPr>
+        <w:t>información</w:t>
+      </w:r>
+      <w:r>
+        <w:rPr>
+          <w:sz w:val="22"/>
+          <w:szCs w:val="22"/>
+        </w:rPr>
+        <w:t xml:space="preserve"> no están lo suficientemente impulsadas y articuladas por las prioridades de las políticas, lo que implica una falta de integración entre los sistemas de </w:t>
+      </w:r>
+      <w:r>
+        <w:rPr>
+          <w:sz w:val="22"/>
+          <w:szCs w:val="22"/>
+        </w:rPr>
+        <w:t xml:space="preserve">información </w:t>
+      </w:r>
+      <w:r>
+        <w:rPr>
+          <w:sz w:val="22"/>
+          <w:szCs w:val="22"/>
+        </w:rPr>
+        <w:t xml:space="preserve">y </w:t>
+      </w:r>
+      <w:r>
+        <w:rPr>
+          <w:sz w:val="22"/>
+          <w:szCs w:val="22"/>
+        </w:rPr>
+        <w:t xml:space="preserve">control de </w:t>
+      </w:r>
+      <w:r>
+        <w:rPr>
+          <w:sz w:val="22"/>
+          <w:szCs w:val="22"/>
+        </w:rPr>
+        <w:t>los procesos</w:t>
+      </w:r>
+      <w:r>
+        <w:rPr>
+          <w:sz w:val="22"/>
+          <w:szCs w:val="22"/>
+        </w:rPr>
+        <w:t xml:space="preserve"> administrativos.</w:t>
+      </w:r>
+      <w:r>
+        <w:rPr>
+          <w:sz w:val="22"/>
+          <w:szCs w:val="22"/>
+        </w:rPr>
+        <w:t xml:space="preserve"> Además, la revolución d</w:t>
+      </w:r>
+      <w:r>
+        <w:rPr>
+          <w:sz w:val="22"/>
+          <w:szCs w:val="22"/>
+        </w:rPr>
+        <w:t>el conocimiento basado en datos</w:t>
+      </w:r>
+      <w:r>
+        <w:rPr>
+          <w:sz w:val="22"/>
+          <w:szCs w:val="22"/>
+        </w:rPr>
+        <w:t xml:space="preserve"> y los Objetivos de Desarrollo Sostenible (ODS)</w:t>
+      </w:r>
+      <w:r>
+        <w:footnoteReference w:id="6"/>
+      </w:r>
+      <w:r>
+        <w:rPr>
+          <w:sz w:val="22"/>
+          <w:szCs w:val="22"/>
+        </w:rPr>
+        <w:t xml:space="preserve"> ofrecen una oportunidad increíble para que los países de bajos ingresos. </w:t>
+      </w:r>
+    </w:p>
+    <w:p>
+      <w:pPr>
+        <w:spacing w:line="360" w:lineRule="auto"/>
+        <w:jc w:val="both"/>
+        <w:rPr>
+          <w:rFonts w:asciiTheme="minorHAnsi" w:hAnsiTheme="minorHAnsi"/>
+          <w:b/>
+          <w:sz w:val="22"/>
+          <w:szCs w:val="22"/>
+        </w:rPr>
+      </w:pPr>
+    </w:p>
+    <w:p>
+      <w:pPr>
+        <w:spacing w:line="360" w:lineRule="auto"/>
+        <w:jc w:val="both"/>
+        <w:rPr>
+          <w:sz w:val="22"/>
+          <w:szCs w:val="22"/>
+        </w:rPr>
+      </w:pPr>
+      <w:r>
+        <w:rPr>
+          <w:sz w:val="22"/>
+          <w:szCs w:val="22"/>
+        </w:rPr>
+        <w:t>En cuanto a todas las funciones de los gobiernos, es esencial que los diversos sistemas de</w:t>
+      </w:r>
+      <w:r>
+        <w:rPr>
+          <w:sz w:val="22"/>
+          <w:szCs w:val="22"/>
+        </w:rPr>
+        <w:t xml:space="preserve"> administración estatales</w:t>
+      </w:r>
+      <w:r>
+        <w:rPr>
+          <w:sz w:val="22"/>
+          <w:szCs w:val="22"/>
+        </w:rPr>
+        <w:t xml:space="preserve"> sigan mejorand</w:t>
+      </w:r>
+      <w:r>
+        <w:rPr>
+          <w:sz w:val="22"/>
+          <w:szCs w:val="22"/>
+        </w:rPr>
+        <w:t xml:space="preserve">o la </w:t>
+      </w:r>
+      <w:r>
+        <w:rPr>
+          <w:sz w:val="22"/>
+          <w:szCs w:val="22"/>
+        </w:rPr>
+        <w:t>planificación</w:t>
+      </w:r>
+      <w:r>
+        <w:rPr>
+          <w:sz w:val="22"/>
+          <w:szCs w:val="22"/>
+        </w:rPr>
+        <w:t>. E</w:t>
+      </w:r>
+      <w:r>
+        <w:rPr>
+          <w:sz w:val="22"/>
+          <w:szCs w:val="22"/>
+        </w:rPr>
+        <w:t xml:space="preserve">s clave para </w:t>
+      </w:r>
+      <w:r>
+        <w:rPr>
+          <w:sz w:val="22"/>
+          <w:szCs w:val="22"/>
+        </w:rPr>
+        <w:t xml:space="preserve">la Administración </w:t>
+      </w:r>
+      <w:r>
+        <w:rPr>
+          <w:sz w:val="22"/>
+          <w:szCs w:val="22"/>
+        </w:rPr>
+        <w:t>Pública tener</w:t>
+      </w:r>
+      <w:r>
+        <w:rPr>
+          <w:sz w:val="22"/>
+          <w:szCs w:val="22"/>
+        </w:rPr>
+        <w:t xml:space="preserve"> sistemas </w:t>
+      </w:r>
+      <w:r>
+        <w:rPr>
+          <w:sz w:val="22"/>
+          <w:szCs w:val="22"/>
+        </w:rPr>
+        <w:t>eficientes</w:t>
+      </w:r>
+      <w:r>
+        <w:rPr>
+          <w:sz w:val="22"/>
+          <w:szCs w:val="22"/>
+        </w:rPr>
+        <w:t xml:space="preserve"> de información </w:t>
+      </w:r>
+      <w:r>
+        <w:rPr>
+          <w:sz w:val="22"/>
+          <w:szCs w:val="22"/>
+        </w:rPr>
+        <w:t xml:space="preserve">que mediante el control y monitoreo </w:t>
+      </w:r>
+      <w:r>
+        <w:rPr>
+          <w:sz w:val="22"/>
+          <w:szCs w:val="22"/>
+        </w:rPr>
+        <w:t xml:space="preserve">de los planes y </w:t>
+      </w:r>
+      <w:r>
+        <w:rPr>
+          <w:sz w:val="22"/>
+          <w:szCs w:val="22"/>
+        </w:rPr>
+        <w:t>objetivos planteados se pueda dar seguimiento a</w:t>
+      </w:r>
+      <w:r>
+        <w:rPr>
+          <w:sz w:val="22"/>
+          <w:szCs w:val="22"/>
+        </w:rPr>
+        <w:t xml:space="preserve"> los</w:t>
+      </w:r>
+      <w:r>
+        <w:rPr>
+          <w:sz w:val="22"/>
+          <w:szCs w:val="22"/>
+        </w:rPr>
+        <w:t xml:space="preserve"> proceso</w:t>
+      </w:r>
+      <w:r>
+        <w:rPr>
+          <w:sz w:val="22"/>
+          <w:szCs w:val="22"/>
+        </w:rPr>
+        <w:t>s en</w:t>
+      </w:r>
+      <w:r>
+        <w:rPr>
+          <w:sz w:val="22"/>
+          <w:szCs w:val="22"/>
+        </w:rPr>
+        <w:t xml:space="preserve"> base </w:t>
       </w:r>
       <w:r>
         <w:rPr>
@@ -4236,42 +4277,42 @@
           <w:sz w:val="22"/>
           <w:szCs w:val="22"/>
         </w:rPr>
-        <w:t>utoridades elegidas de manera democrática</w:t>
-      </w:r>
-      <w:r>
-        <w:rPr>
-          <w:sz w:val="22"/>
-          <w:szCs w:val="22"/>
-        </w:rPr>
-        <w:t xml:space="preserve">. Incluso en medio de las crecientes políticas basadas en evidencia y un cambio tentativo en la dirección de la planificación del desarrollo basada en </w:t>
-      </w:r>
-      <w:r>
-        <w:rPr>
-          <w:sz w:val="22"/>
-          <w:szCs w:val="22"/>
-        </w:rPr>
-        <w:t>conocimiento</w:t>
-      </w:r>
-      <w:r>
-        <w:rPr>
-          <w:sz w:val="22"/>
-          <w:szCs w:val="22"/>
-        </w:rPr>
-        <w:t xml:space="preserve">, muchos países en desarrollo aún no tienen políticas que estén suficientemente informadas por evidencia y </w:t>
-      </w:r>
-      <w:r>
-        <w:rPr>
-          <w:sz w:val="22"/>
-          <w:szCs w:val="22"/>
-        </w:rPr>
-        <w:t>resultados</w:t>
-      </w:r>
-      <w:r>
-        <w:rPr>
-          <w:sz w:val="22"/>
-          <w:szCs w:val="22"/>
-        </w:rPr>
-        <w:t xml:space="preserve">. </w:t>
+        <w:t xml:space="preserve"> un diagnóstico de la realidad social y su horizonte es el desarrollo integral. Un proceso serio </w:t>
+      </w:r>
+      <w:r>
+        <w:rPr>
+          <w:sz w:val="22"/>
+          <w:szCs w:val="22"/>
+        </w:rPr>
+        <w:t>que</w:t>
+      </w:r>
+      <w:r>
+        <w:rPr>
+          <w:sz w:val="22"/>
+          <w:szCs w:val="22"/>
+        </w:rPr>
+        <w:t xml:space="preserve"> tiene por protagonista al Estado, en tanto </w:t>
+      </w:r>
+      <w:r>
+        <w:rPr>
+          <w:sz w:val="22"/>
+          <w:szCs w:val="22"/>
+        </w:rPr>
+        <w:t xml:space="preserve">a </w:t>
+      </w:r>
+      <w:r>
+        <w:rPr>
+          <w:sz w:val="22"/>
+          <w:szCs w:val="22"/>
+        </w:rPr>
+        <w:t>las condiciones necesarias para implementar proyectos de desarrollo.</w:t>
+      </w:r>
+      <w:r>
+        <w:rPr>
+          <w:sz w:val="22"/>
+          <w:szCs w:val="22"/>
+        </w:rPr>
+        <w:footnoteReference w:id="7"/>
       </w:r>
     </w:p>
     <w:p>
@@ -4289,98 +4330,40 @@
         <w:spacing w:line="360" w:lineRule="auto"/>
         <w:jc w:val="both"/>
         <w:rPr>
-          <w:rFonts w:asciiTheme="minorHAnsi" w:hAnsiTheme="minorHAnsi"/>
-          <w:b/>
-          <w:sz w:val="22"/>
-          <w:szCs w:val="22"/>
-        </w:rPr>
-      </w:pPr>
-      <w:r>
-        <w:rPr>
-          <w:sz w:val="22"/>
-          <w:szCs w:val="22"/>
-        </w:rPr>
-        <w:t xml:space="preserve">A la inversa, también observamos que las necesidades de </w:t>
-      </w:r>
-      <w:r>
-        <w:rPr>
-          <w:sz w:val="22"/>
-          <w:szCs w:val="22"/>
-        </w:rPr>
-        <w:t>información</w:t>
-      </w:r>
-      <w:r>
-        <w:rPr>
-          <w:sz w:val="22"/>
-          <w:szCs w:val="22"/>
-        </w:rPr>
-        <w:t xml:space="preserve"> no están lo suficientemente impulsadas y articuladas por las prioridades de las políticas, lo que implica una falta de integración entre los sistemas de </w:t>
-      </w:r>
-      <w:r>
-        <w:rPr>
-          <w:sz w:val="22"/>
-          <w:szCs w:val="22"/>
-        </w:rPr>
-        <w:t xml:space="preserve">información </w:t>
-      </w:r>
-      <w:r>
-        <w:rPr>
-          <w:sz w:val="22"/>
-          <w:szCs w:val="22"/>
-        </w:rPr>
-        <w:t xml:space="preserve">y </w:t>
-      </w:r>
-      <w:r>
-        <w:rPr>
-          <w:sz w:val="22"/>
-          <w:szCs w:val="22"/>
-        </w:rPr>
-        <w:t xml:space="preserve">control de </w:t>
-      </w:r>
-      <w:r>
-        <w:rPr>
-          <w:sz w:val="22"/>
-          <w:szCs w:val="22"/>
-        </w:rPr>
-        <w:t>los procesos</w:t>
-      </w:r>
-      <w:r>
-        <w:rPr>
-          <w:sz w:val="22"/>
-          <w:szCs w:val="22"/>
-        </w:rPr>
-        <w:t xml:space="preserve"> administrativos.</w:t>
-      </w:r>
-      <w:r>
-        <w:rPr>
-          <w:sz w:val="22"/>
-          <w:szCs w:val="22"/>
-        </w:rPr>
-        <w:t xml:space="preserve"> Además, la revolución d</w:t>
-      </w:r>
-      <w:r>
-        <w:rPr>
-          <w:sz w:val="22"/>
-          <w:szCs w:val="22"/>
-        </w:rPr>
-        <w:t>el conocimiento basado en datos</w:t>
-      </w:r>
-      <w:r>
-        <w:rPr>
-          <w:sz w:val="22"/>
-          <w:szCs w:val="22"/>
-        </w:rPr>
-        <w:t xml:space="preserve"> y los Objetivos de Desarrollo Sostenible (ODS)</w:t>
-      </w:r>
-      <w:r>
-        <w:footnoteReference w:id="5"/>
-      </w:r>
-      <w:r>
-        <w:rPr>
-          <w:sz w:val="22"/>
-          <w:szCs w:val="22"/>
-        </w:rPr>
-        <w:t xml:space="preserve"> ofrecen una oportunidad increíble para que los países de bajos ingresos. </w:t>
+          <w:sz w:val="22"/>
+          <w:szCs w:val="22"/>
+        </w:rPr>
+      </w:pPr>
+      <w:r>
+        <w:rPr>
+          <w:sz w:val="22"/>
+          <w:szCs w:val="22"/>
+        </w:rPr>
+        <w:t xml:space="preserve">En el análisis de </w:t>
+      </w:r>
+      <w:proofErr w:type="spellStart"/>
+      <w:r>
+        <w:rPr>
+          <w:sz w:val="22"/>
+          <w:szCs w:val="22"/>
+        </w:rPr>
+        <w:t>Massiris</w:t>
+      </w:r>
+      <w:proofErr w:type="spellEnd"/>
+      <w:r>
+        <w:rPr>
+          <w:sz w:val="22"/>
+          <w:szCs w:val="22"/>
+        </w:rPr>
+        <w:t xml:space="preserve"> (2002) se destaca que en América Latina el ordenamiento territorial ha evolucionado históricamente a la par de ciertas opciones de planificación, entre las que se destacan: la planificación regional, la planificación urbana, la planificación económica y la ambiental. Esta evolución se evidencia también en las propuestas de planificación que se han generado desde el Estado ecuatoriano. En esta evolución, el ordenamiento territorial se incorpora solamente en los últimos 15 años, primero como política pública y ahora como política de Estado. La Figura 1 esquematiza esta evolución histórica del ordenamiento territorial dentro de las opciones de planificación en el país.</w:t>
+      </w:r>
+      <w:r>
+        <w:rPr>
+          <w:rStyle w:val="Refdenotaalpie"/>
+          <w:sz w:val="22"/>
+          <w:szCs w:val="22"/>
+        </w:rPr>
+        <w:footnoteReference w:id="8"/>
       </w:r>
     </w:p>
     <w:p>
@@ -4388,212 +4371,6 @@
         <w:spacing w:line="360" w:lineRule="auto"/>
         <w:jc w:val="both"/>
         <w:rPr>
-          <w:rFonts w:asciiTheme="minorHAnsi" w:hAnsiTheme="minorHAnsi"/>
-          <w:b/>
-          <w:sz w:val="22"/>
-          <w:szCs w:val="22"/>
-        </w:rPr>
-      </w:pPr>
-    </w:p>
-    <w:p>
-      <w:pPr>
-        <w:spacing w:line="360" w:lineRule="auto"/>
-        <w:jc w:val="both"/>
-        <w:rPr>
-          <w:sz w:val="22"/>
-          <w:szCs w:val="22"/>
-        </w:rPr>
-      </w:pPr>
-      <w:r>
-        <w:rPr>
-          <w:sz w:val="22"/>
-          <w:szCs w:val="22"/>
-        </w:rPr>
-        <w:t>En cuanto a todas las funciones de los gobiernos, es esencial que los diversos sistemas de</w:t>
-      </w:r>
-      <w:r>
-        <w:rPr>
-          <w:sz w:val="22"/>
-          <w:szCs w:val="22"/>
-        </w:rPr>
-        <w:t xml:space="preserve"> administración estatales</w:t>
-      </w:r>
-      <w:r>
-        <w:rPr>
-          <w:sz w:val="22"/>
-          <w:szCs w:val="22"/>
-        </w:rPr>
-        <w:t xml:space="preserve"> sigan mejorand</w:t>
-      </w:r>
-      <w:r>
-        <w:rPr>
-          <w:sz w:val="22"/>
-          <w:szCs w:val="22"/>
-        </w:rPr>
-        <w:t xml:space="preserve">o la </w:t>
-      </w:r>
-      <w:r>
-        <w:rPr>
-          <w:sz w:val="22"/>
-          <w:szCs w:val="22"/>
-        </w:rPr>
-        <w:t>planificación</w:t>
-      </w:r>
-      <w:r>
-        <w:rPr>
-          <w:sz w:val="22"/>
-          <w:szCs w:val="22"/>
-        </w:rPr>
-        <w:t>. E</w:t>
-      </w:r>
-      <w:r>
-        <w:rPr>
-          <w:sz w:val="22"/>
-          <w:szCs w:val="22"/>
-        </w:rPr>
-        <w:t xml:space="preserve">s clave para </w:t>
-      </w:r>
-      <w:r>
-        <w:rPr>
-          <w:sz w:val="22"/>
-          <w:szCs w:val="22"/>
-        </w:rPr>
-        <w:t xml:space="preserve">la Administración </w:t>
-      </w:r>
-      <w:r>
-        <w:rPr>
-          <w:sz w:val="22"/>
-          <w:szCs w:val="22"/>
-        </w:rPr>
-        <w:t>Pública tener</w:t>
-      </w:r>
-      <w:r>
-        <w:rPr>
-          <w:sz w:val="22"/>
-          <w:szCs w:val="22"/>
-        </w:rPr>
-        <w:t xml:space="preserve"> sistemas </w:t>
-      </w:r>
-      <w:r>
-        <w:rPr>
-          <w:sz w:val="22"/>
-          <w:szCs w:val="22"/>
-        </w:rPr>
-        <w:t>eficientes</w:t>
-      </w:r>
-      <w:r>
-        <w:rPr>
-          <w:sz w:val="22"/>
-          <w:szCs w:val="22"/>
-        </w:rPr>
-        <w:t xml:space="preserve"> de información </w:t>
-      </w:r>
-      <w:r>
-        <w:rPr>
-          <w:sz w:val="22"/>
-          <w:szCs w:val="22"/>
-        </w:rPr>
-        <w:t xml:space="preserve">que mediante el control y monitoreo </w:t>
-      </w:r>
-      <w:r>
-        <w:rPr>
-          <w:sz w:val="22"/>
-          <w:szCs w:val="22"/>
-        </w:rPr>
-        <w:t xml:space="preserve">de los planes y </w:t>
-      </w:r>
-      <w:r>
-        <w:rPr>
-          <w:sz w:val="22"/>
-          <w:szCs w:val="22"/>
-        </w:rPr>
-        <w:t>objetivos planteados se pueda dar seguimiento a</w:t>
-      </w:r>
-      <w:r>
-        <w:rPr>
-          <w:sz w:val="22"/>
-          <w:szCs w:val="22"/>
-        </w:rPr>
-        <w:t xml:space="preserve"> los</w:t>
-      </w:r>
-      <w:r>
-        <w:rPr>
-          <w:sz w:val="22"/>
-          <w:szCs w:val="22"/>
-        </w:rPr>
-        <w:t xml:space="preserve"> proceso</w:t>
-      </w:r>
-      <w:r>
-        <w:rPr>
-          <w:sz w:val="22"/>
-          <w:szCs w:val="22"/>
-        </w:rPr>
-        <w:t>s en</w:t>
-      </w:r>
-      <w:r>
-        <w:rPr>
-          <w:sz w:val="22"/>
-          <w:szCs w:val="22"/>
-        </w:rPr>
-        <w:t xml:space="preserve"> base </w:t>
-      </w:r>
-      <w:r>
-        <w:rPr>
-          <w:sz w:val="22"/>
-          <w:szCs w:val="22"/>
-        </w:rPr>
-        <w:t>a</w:t>
-      </w:r>
-      <w:r>
-        <w:rPr>
-          <w:sz w:val="22"/>
-          <w:szCs w:val="22"/>
-        </w:rPr>
-        <w:t xml:space="preserve"> un diagnóstico de la realidad social y su horizonte es el desarrollo integral. Un proceso serio </w:t>
-      </w:r>
-      <w:r>
-        <w:rPr>
-          <w:sz w:val="22"/>
-          <w:szCs w:val="22"/>
-        </w:rPr>
-        <w:t>que</w:t>
-      </w:r>
-      <w:r>
-        <w:rPr>
-          <w:sz w:val="22"/>
-          <w:szCs w:val="22"/>
-        </w:rPr>
-        <w:t xml:space="preserve"> tiene por protagonista al Estado, en tanto </w:t>
-      </w:r>
-      <w:r>
-        <w:rPr>
-          <w:sz w:val="22"/>
-          <w:szCs w:val="22"/>
-        </w:rPr>
-        <w:t xml:space="preserve">a </w:t>
-      </w:r>
-      <w:r>
-        <w:rPr>
-          <w:sz w:val="22"/>
-          <w:szCs w:val="22"/>
-        </w:rPr>
-        <w:t>las condiciones necesarias para implementar proyectos de desarrollo.</w:t>
-      </w:r>
-      <w:r>
-        <w:rPr>
-          <w:sz w:val="22"/>
-          <w:szCs w:val="22"/>
-        </w:rPr>
-        <w:footnoteReference w:id="6"/>
-      </w:r>
-    </w:p>
-    <w:p>
-      <w:pPr>
-        <w:spacing w:line="360" w:lineRule="auto"/>
-        <w:jc w:val="both"/>
-        <w:rPr>
-          <w:rFonts w:asciiTheme="minorHAnsi" w:hAnsiTheme="minorHAnsi"/>
-          <w:b/>
           <w:sz w:val="22"/>
           <w:szCs w:val="22"/>
         </w:rPr>
@@ -5102,19 +4879,6 @@
     </w:p>
     <w:p>
       <w:pPr>
-        <w:pStyle w:val="Prrafodelista"/>
-        <w:ind w:left="360"/>
-        <w:jc w:val="both"/>
-        <w:rPr>
-          <w:rFonts w:asciiTheme="minorHAnsi" w:hAnsiTheme="minorHAnsi"/>
-          <w:b/>
-          <w:sz w:val="22"/>
-          <w:szCs w:val="22"/>
-        </w:rPr>
-      </w:pPr>
-    </w:p>
-    <w:p>
-      <w:pPr>
         <w:jc w:val="both"/>
         <w:rPr>
           <w:rFonts w:asciiTheme="minorHAnsi" w:hAnsiTheme="minorHAnsi"/>
@@ -5132,14 +4896,14 @@
           <w:numId w:val="19"/>
         </w:numPr>
       </w:pPr>
-      <w:bookmarkStart w:id="4" w:name="_Toc104223340"/>
+      <w:bookmarkStart w:id="3" w:name="_Toc104223340"/>
       <w:r>
         <w:t>I</w:t>
       </w:r>
       <w:r>
         <w:t>NVESTIGACIÓN BIBLIOGRÁFICA</w:t>
       </w:r>
-      <w:bookmarkEnd w:id="4"/>
+      <w:bookmarkEnd w:id="3"/>
     </w:p>
     <w:p>
       <w:pPr>
@@ -5227,7 +4991,7 @@
           <w:sz w:val="22"/>
           <w:szCs w:val="22"/>
         </w:rPr>
-        <w:footnoteReference w:id="7"/>
+        <w:footnoteReference w:id="9"/>
       </w:r>
     </w:p>
     <w:p>
@@ -5354,7 +5118,7 @@
           <w:sz w:val="22"/>
           <w:szCs w:val="22"/>
         </w:rPr>
-        <w:footnoteReference w:id="8"/>
+        <w:footnoteReference w:id="10"/>
       </w:r>
     </w:p>
     <w:p>
@@ -5490,7 +5254,7 @@
           <w:sz w:val="22"/>
           <w:szCs w:val="22"/>
         </w:rPr>
-        <w:footnoteReference w:id="9"/>
+        <w:footnoteReference w:id="11"/>
       </w:r>
       <w:r>
         <w:rPr>
@@ -5581,7 +5345,7 @@
           <w:sz w:val="22"/>
           <w:szCs w:val="22"/>
         </w:rPr>
-        <w:footnoteReference w:id="10"/>
+        <w:footnoteReference w:id="12"/>
       </w:r>
       <w:r>
         <w:rPr>
@@ -5725,7 +5489,7 @@
           <w:sz w:val="22"/>
           <w:szCs w:val="22"/>
         </w:rPr>
-        <w:footnoteReference w:id="11"/>
+        <w:footnoteReference w:id="13"/>
       </w:r>
     </w:p>
     <w:p>
@@ -6050,7 +5814,7 @@
           <w:sz w:val="22"/>
           <w:szCs w:val="22"/>
         </w:rPr>
-        <w:footnoteReference w:id="12"/>
+        <w:footnoteReference w:id="14"/>
       </w:r>
     </w:p>
     <w:p>
@@ -6174,7 +5938,7 @@
           <w:sz w:val="22"/>
           <w:szCs w:val="22"/>
         </w:rPr>
-        <w:footnoteReference w:id="13"/>
+        <w:footnoteReference w:id="15"/>
       </w:r>
       <w:r>
         <w:rPr>
@@ -6403,7 +6167,7 @@
           <w:sz w:val="22"/>
           <w:szCs w:val="22"/>
         </w:rPr>
-        <w:footnoteReference w:id="14"/>
+        <w:footnoteReference w:id="16"/>
       </w:r>
     </w:p>
     <w:p>
@@ -6557,7 +6321,7 @@
           <w:sz w:val="22"/>
           <w:szCs w:val="22"/>
         </w:rPr>
-        <w:footnoteReference w:id="15"/>
+        <w:footnoteReference w:id="17"/>
       </w:r>
       <w:r>
         <w:rPr>
@@ -6639,7 +6403,7 @@
           <w:sz w:val="22"/>
           <w:szCs w:val="22"/>
         </w:rPr>
-        <w:footnoteReference w:id="16"/>
+        <w:footnoteReference w:id="18"/>
       </w:r>
       <w:r>
         <w:rPr>
@@ -6707,7 +6471,7 @@
           <w:sz w:val="22"/>
           <w:szCs w:val="22"/>
         </w:rPr>
-        <w:footnoteReference w:id="17"/>
+        <w:footnoteReference w:id="19"/>
       </w:r>
       <w:r>
         <w:rPr>
@@ -6729,28 +6493,14 @@
           <w:sz w:val="22"/>
           <w:szCs w:val="22"/>
         </w:rPr>
-        <w:footnoteReference w:id="18"/>
-      </w:r>
-      <w:r>
-        <w:rPr>
-          <w:sz w:val="22"/>
-          <w:szCs w:val="22"/>
-        </w:rPr>
-        <w:t xml:space="preserve">), sin embargo, debido a la complejidad de ciertas temáticas y, sobre todo, a la falta de fuentes de información, 16 de los indicadores que fueron aprobados en mayo de 2018, no pudieron generarse (11%), por </w:t>
-      </w:r>
-      <w:r>
-        <w:rPr>
-          <w:sz w:val="22"/>
-          <w:szCs w:val="22"/>
-        </w:rPr>
-        <w:t>tanto,</w:t>
-      </w:r>
-      <w:r>
-        <w:rPr>
-          <w:sz w:val="22"/>
-          <w:szCs w:val="22"/>
-        </w:rPr>
-        <w:t xml:space="preserve"> se cerró su proceso de análisis y homologación</w:t>
+        <w:footnoteReference w:id="20"/>
+      </w:r>
+      <w:r>
+        <w:rPr>
+          <w:sz w:val="22"/>
+          <w:szCs w:val="22"/>
+        </w:rPr>
+        <w:t>), sin embargo, debido a la complejidad de ciertas temáticas y, sobre todo, a la falta de fuentes de información, 16 de los indicadores que fueron aprobados en mayo de 2018, no pudieron generarse (11%), por tanto, se cerró su proceso de análisis y homologación</w:t>
       </w:r>
       <w:r>
         <w:rPr>
@@ -6758,7 +6508,7 @@
           <w:sz w:val="22"/>
           <w:szCs w:val="22"/>
         </w:rPr>
-        <w:footnoteReference w:id="19"/>
+        <w:footnoteReference w:id="21"/>
       </w:r>
       <w:r>
         <w:rPr>
@@ -6825,14 +6575,7 @@
           <w:sz w:val="22"/>
           <w:szCs w:val="22"/>
         </w:rPr>
-        <w:t xml:space="preserve">El trabajo en las mesas temáticas y, posteriormente, en las Comisiones Especiales de Estadística, permitió concretar la aprobación y homologación del 89% de indicadores propuestos para dar seguimiento y monitoreo a las diferentes metas contempladas en el Plan Nacional de Desarrollo 2017-2021. El 11% restante corresponde, principalmente, aquellos indicadores que carecen de una fuente de información, por lo que, tanto las entidades identificadas como responsables de su reporte como los gabinetes sectoriales a los que pertenecen dichas entidades, deben definir la pertinencia de seguirlos proponiendo para el próximo Plan Nacional de Desarrollo o, en su defecto, establecer indicadores alternativos. </w:t>
-      </w:r>
-      <w:r>
-        <w:rPr>
-          <w:sz w:val="22"/>
-          <w:szCs w:val="22"/>
-        </w:rPr>
-        <w:t> Se eliminaron oficialmente un total de 14 indicadores que fueron propuestos y aceptados en el primer año de vigencia del PND 2017-2021, principalmente por falta de disponibilidad y continuidad de fuentes de información, de la misma manera, se eliminaron indicadores que fueron sustituidos con otras métricas en función de la disponibilidad de fuentes.</w:t>
+        <w:t>El trabajo en las mesas temáticas y, posteriormente, en las Comisiones Especiales de Estadística, permitió concretar la aprobación y homologación del 89% de indicadores propuestos para dar seguimiento y monitoreo a las diferentes metas contempladas en el Plan Nacional de Desarrollo 2017-2021. El 11% restante corresponde, principalmente, aquellos indicadores que carecen de una fuente de información, por lo que, tanto las entidades identificadas como responsables de su reporte como los gabinetes sectoriales a los que pertenecen dichas entidades, deben definir la pertinencia de seguirlos proponiendo para el próximo Plan Nacional de Desarrollo o, en su defecto, establecer indicadores alternativos. Se eliminaron oficialmente un total de 14 indicadores que fueron propuestos y aceptados en el primer año de vigencia del PND 2017-2021, principalmente por falta de disponibilidad y continuidad de fuentes de información, de la misma manera, se eliminaron indicadores que fueron sustituidos con otras métricas en función de la disponibilidad de fuentes.</w:t>
       </w:r>
       <w:r>
         <w:rPr>
@@ -6840,41 +6583,8 @@
           <w:sz w:val="22"/>
           <w:szCs w:val="22"/>
         </w:rPr>
-        <w:footnoteReference w:id="20"/>
-      </w:r>
-    </w:p>
-    <w:p>
-      <w:pPr>
-        <w:spacing w:line="360" w:lineRule="auto"/>
-        <w:rPr>
-          <w:rFonts w:asciiTheme="minorHAnsi" w:hAnsiTheme="minorHAnsi"/>
-          <w:b/>
-          <w:sz w:val="22"/>
-          <w:szCs w:val="22"/>
-        </w:rPr>
-      </w:pPr>
-    </w:p>
-    <w:p>
-      <w:pPr>
-        <w:spacing w:line="360" w:lineRule="auto"/>
-        <w:rPr>
-          <w:rFonts w:asciiTheme="minorHAnsi" w:hAnsiTheme="minorHAnsi"/>
-          <w:b/>
-          <w:sz w:val="22"/>
-          <w:szCs w:val="22"/>
-        </w:rPr>
-      </w:pPr>
-    </w:p>
-    <w:p>
-      <w:pPr>
-        <w:spacing w:line="360" w:lineRule="auto"/>
-        <w:rPr>
-          <w:rFonts w:asciiTheme="minorHAnsi" w:hAnsiTheme="minorHAnsi"/>
-          <w:b/>
-          <w:sz w:val="22"/>
-          <w:szCs w:val="22"/>
-        </w:rPr>
-      </w:pPr>
+        <w:footnoteReference w:id="22"/>
+      </w:r>
     </w:p>
     <w:p>
       <w:pPr>
@@ -6926,17 +6636,582 @@
           <w:szCs w:val="22"/>
         </w:rPr>
       </w:pPr>
-    </w:p>
-    <w:p>
-      <w:pPr>
-        <w:spacing w:line="360" w:lineRule="auto"/>
-        <w:rPr>
-          <w:rFonts w:asciiTheme="minorHAnsi" w:hAnsiTheme="minorHAnsi"/>
-          <w:b/>
-          <w:sz w:val="22"/>
-          <w:szCs w:val="22"/>
-        </w:rPr>
-      </w:pPr>
+      <w:r>
+        <w:rPr>
+          <w:rFonts w:asciiTheme="minorHAnsi" w:hAnsiTheme="minorHAnsi"/>
+          <w:b/>
+          <w:sz w:val="22"/>
+          <w:szCs w:val="22"/>
+        </w:rPr>
+        <w:t xml:space="preserve">Gestión Gubernamental </w:t>
+      </w:r>
+    </w:p>
+    <w:p>
+      <w:pPr>
+        <w:spacing w:line="360" w:lineRule="auto"/>
+        <w:rPr>
+          <w:rFonts w:ascii="Helvetica" w:hAnsi="Helvetica" w:cs="Helvetica"/>
+          <w:color w:val="333333"/>
+          <w:shd w:val="clear" w:color="auto" w:fill="F5F5F5"/>
+        </w:rPr>
+      </w:pPr>
+      <w:r>
+        <w:rPr>
+          <w:rFonts w:ascii="Helvetica" w:hAnsi="Helvetica" w:cs="Helvetica"/>
+          <w:b/>
+          <w:bCs/>
+          <w:color w:val="333333"/>
+          <w:shd w:val="clear" w:color="auto" w:fill="F5F5F5"/>
+        </w:rPr>
+        <w:t>Referencia:</w:t>
+      </w:r>
+      <w:r>
+        <w:rPr>
+          <w:rFonts w:ascii="Helvetica" w:hAnsi="Helvetica" w:cs="Helvetica"/>
+          <w:color w:val="333333"/>
+          <w:shd w:val="clear" w:color="auto" w:fill="F5F5F5"/>
+        </w:rPr>
+        <w:t xml:space="preserve"> SÁNCHEZ-RAMOS</w:t>
+      </w:r>
+      <w:r>
+        <w:rPr>
+          <w:rFonts w:ascii="Helvetica" w:hAnsi="Helvetica" w:cs="Helvetica"/>
+          <w:color w:val="333333"/>
+          <w:shd w:val="clear" w:color="auto" w:fill="F5F5F5"/>
+        </w:rPr>
+        <w:t xml:space="preserve"> </w:t>
+      </w:r>
+      <w:r>
+        <w:rPr>
+          <w:rFonts w:ascii="Helvetica" w:hAnsi="Helvetica" w:cs="Helvetica"/>
+          <w:color w:val="333333"/>
+          <w:shd w:val="clear" w:color="auto" w:fill="F5F5F5"/>
+        </w:rPr>
+        <w:t>GUADALUPE</w:t>
+      </w:r>
+      <w:r>
+        <w:rPr>
+          <w:rFonts w:ascii="Helvetica" w:hAnsi="Helvetica" w:cs="Helvetica"/>
+          <w:color w:val="333333"/>
+          <w:shd w:val="clear" w:color="auto" w:fill="F5F5F5"/>
+        </w:rPr>
+        <w:t>, M. Á., &amp; CÓRDOVA CONSTANTINO, T.</w:t>
+      </w:r>
+      <w:r>
+        <w:rPr>
+          <w:rFonts w:ascii="Helvetica" w:hAnsi="Helvetica" w:cs="Helvetica"/>
+          <w:color w:val="333333"/>
+          <w:shd w:val="clear" w:color="auto" w:fill="F5F5F5"/>
+        </w:rPr>
+        <w:t xml:space="preserve"> (2022). Participación Ciudadana en La Gestión Municipal De Amecameca, México. </w:t>
+      </w:r>
+      <w:r>
+        <w:rPr>
+          <w:rFonts w:ascii="Helvetica" w:hAnsi="Helvetica" w:cs="Helvetica"/>
+          <w:i/>
+          <w:iCs/>
+          <w:color w:val="333333"/>
+          <w:bdr w:val="none" w:sz="0" w:space="0" w:color="auto" w:frame="1"/>
+          <w:shd w:val="clear" w:color="auto" w:fill="F5F5F5"/>
+        </w:rPr>
+        <w:t>OPERA - Observatorio de Políticas, Ejecución y Resultados de La Administración Pública</w:t>
+      </w:r>
+      <w:r>
+        <w:rPr>
+          <w:rFonts w:ascii="Helvetica" w:hAnsi="Helvetica" w:cs="Helvetica"/>
+          <w:color w:val="333333"/>
+          <w:shd w:val="clear" w:color="auto" w:fill="F5F5F5"/>
+        </w:rPr>
+        <w:t>, </w:t>
+      </w:r>
+      <w:r>
+        <w:rPr>
+          <w:rFonts w:ascii="Helvetica" w:hAnsi="Helvetica" w:cs="Helvetica"/>
+          <w:i/>
+          <w:iCs/>
+          <w:color w:val="333333"/>
+          <w:bdr w:val="none" w:sz="0" w:space="0" w:color="auto" w:frame="1"/>
+          <w:shd w:val="clear" w:color="auto" w:fill="F5F5F5"/>
+        </w:rPr>
+        <w:t>31</w:t>
+      </w:r>
+      <w:r>
+        <w:rPr>
+          <w:rFonts w:ascii="Helvetica" w:hAnsi="Helvetica" w:cs="Helvetica"/>
+          <w:color w:val="333333"/>
+          <w:shd w:val="clear" w:color="auto" w:fill="F5F5F5"/>
+        </w:rPr>
+        <w:t xml:space="preserve">, 95–114. </w:t>
+      </w:r>
+      <w:hyperlink r:id="rId10" w:history="1">
+        <w:r>
+          <w:rPr>
+            <w:rStyle w:val="Hipervnculo"/>
+            <w:rFonts w:ascii="Helvetica" w:hAnsi="Helvetica" w:cs="Helvetica"/>
+            <w:shd w:val="clear" w:color="auto" w:fill="F5F5F5"/>
+          </w:rPr>
+          <w:t>https://doi.org/10.18601/16578651.n31.06</w:t>
+        </w:r>
+      </w:hyperlink>
+      <w:r>
+        <w:rPr>
+          <w:rFonts w:ascii="Helvetica" w:hAnsi="Helvetica" w:cs="Helvetica"/>
+          <w:color w:val="333333"/>
+          <w:shd w:val="clear" w:color="auto" w:fill="F5F5F5"/>
+        </w:rPr>
+        <w:t xml:space="preserve"> , Recuperado de: </w:t>
+      </w:r>
+      <w:hyperlink r:id="rId11" w:history="1">
+        <w:r>
+          <w:rPr>
+            <w:rStyle w:val="Hipervnculo"/>
+            <w:rFonts w:ascii="Helvetica" w:hAnsi="Helvetica" w:cs="Helvetica"/>
+            <w:shd w:val="clear" w:color="auto" w:fill="F5F5F5"/>
+          </w:rPr>
+          <w:t>https://bvirtual.uce.edu.ec:2060/login.aspx?direct=true&amp;db=a9h&amp;AN=157450455&amp;lang=es&amp;site=ehost-live</w:t>
+        </w:r>
+      </w:hyperlink>
+      <w:r>
+        <w:rPr>
+          <w:rFonts w:ascii="Helvetica" w:hAnsi="Helvetica" w:cs="Helvetica"/>
+          <w:color w:val="333333"/>
+          <w:shd w:val="clear" w:color="auto" w:fill="F5F5F5"/>
+        </w:rPr>
+        <w:t xml:space="preserve"> </w:t>
+      </w:r>
+    </w:p>
+    <w:p>
+      <w:pPr>
+        <w:spacing w:line="360" w:lineRule="auto"/>
+        <w:rPr>
+          <w:rFonts w:asciiTheme="minorHAnsi" w:hAnsiTheme="minorHAnsi"/>
+          <w:b/>
+          <w:bCs/>
+          <w:sz w:val="22"/>
+          <w:szCs w:val="22"/>
+        </w:rPr>
+      </w:pPr>
+      <w:r>
+        <w:rPr>
+          <w:rFonts w:ascii="Helvetica" w:hAnsi="Helvetica" w:cs="Helvetica"/>
+          <w:b/>
+          <w:bCs/>
+          <w:color w:val="333333"/>
+          <w:shd w:val="clear" w:color="auto" w:fill="F5F5F5"/>
+        </w:rPr>
+        <w:t>Resumen:</w:t>
+      </w:r>
+    </w:p>
+    <w:p>
+      <w:pPr>
+        <w:spacing w:line="360" w:lineRule="auto"/>
+        <w:jc w:val="both"/>
+        <w:rPr>
+          <w:sz w:val="22"/>
+          <w:szCs w:val="22"/>
+        </w:rPr>
+      </w:pPr>
+      <w:r>
+        <w:rPr>
+          <w:sz w:val="22"/>
+          <w:szCs w:val="22"/>
+        </w:rPr>
+        <w:t>La participación ciudadana involucra a los individuos en el espacio público e incide en la toma de decisiones gubernamentales para la mejoría de la calidad y condiciones de vida de la comunidad. Mejora la gestión gubernamental cuando su tipología es institucional y espontánea, velando por mejores niveles de</w:t>
+      </w:r>
+      <w:r>
+        <w:rPr>
+          <w:sz w:val="22"/>
+          <w:szCs w:val="22"/>
+        </w:rPr>
+        <w:t xml:space="preserve"> </w:t>
+      </w:r>
+      <w:r>
+        <w:rPr>
+          <w:sz w:val="22"/>
+          <w:szCs w:val="22"/>
+        </w:rPr>
+        <w:t>desempeño y de vida. La pregunta clave consiste en ¿cuál es el tipo de participación ciudadana que se registra en la gestión municipal de Amecameca, México, en los periodos 2016-2019 y 2019-2021 La hipótesis que se plantea estriba en que el tipo de participación ciudadana en la gestión gubernamental en Amecameca durante los trienios 2016-2019 y 2019-2021, se reduce</w:t>
+      </w:r>
+      <w:r>
+        <w:rPr>
+          <w:sz w:val="22"/>
+          <w:szCs w:val="22"/>
+        </w:rPr>
+        <w:t xml:space="preserve"> </w:t>
+      </w:r>
+      <w:r>
+        <w:rPr>
+          <w:sz w:val="22"/>
+          <w:szCs w:val="22"/>
+        </w:rPr>
+        <w:t>a la institucional estipulada en la ley, mientras que la espontánea es nula. Los principales resultados, provenientes de un procedimiento de revisión documental y observación directa, ubican una participación institucional y</w:t>
+      </w:r>
+      <w:r>
+        <w:rPr>
+          <w:sz w:val="22"/>
+          <w:szCs w:val="22"/>
+        </w:rPr>
+        <w:t xml:space="preserve"> </w:t>
+      </w:r>
+      <w:r>
+        <w:rPr>
+          <w:sz w:val="22"/>
+          <w:szCs w:val="22"/>
+        </w:rPr>
+        <w:t>clientelar que limita el involucramiento de los ciudadanos en el ámbito público y de gestión gubernamental.</w:t>
+      </w:r>
+    </w:p>
+    <w:p>
+      <w:pPr>
+        <w:spacing w:line="360" w:lineRule="auto"/>
+        <w:rPr>
+          <w:rFonts w:asciiTheme="minorHAnsi" w:hAnsiTheme="minorHAnsi"/>
+          <w:b/>
+          <w:sz w:val="22"/>
+          <w:szCs w:val="22"/>
+        </w:rPr>
+      </w:pPr>
+    </w:p>
+    <w:p>
+      <w:pPr>
+        <w:spacing w:line="360" w:lineRule="auto"/>
+        <w:jc w:val="both"/>
+        <w:rPr>
+          <w:rFonts w:ascii="Helvetica" w:hAnsi="Helvetica" w:cs="Helvetica"/>
+          <w:color w:val="333333"/>
+          <w:shd w:val="clear" w:color="auto" w:fill="F5F5F5"/>
+        </w:rPr>
+      </w:pPr>
+      <w:r>
+        <w:rPr>
+          <w:rFonts w:ascii="Helvetica" w:hAnsi="Helvetica" w:cs="Helvetica"/>
+          <w:b/>
+          <w:bCs/>
+          <w:color w:val="333333"/>
+          <w:shd w:val="clear" w:color="auto" w:fill="F5F5F5"/>
+        </w:rPr>
+        <w:t>Referencia:</w:t>
+      </w:r>
+      <w:r>
+        <w:rPr>
+          <w:rFonts w:ascii="Helvetica" w:hAnsi="Helvetica" w:cs="Helvetica"/>
+          <w:color w:val="333333"/>
+          <w:shd w:val="clear" w:color="auto" w:fill="F5F5F5"/>
+        </w:rPr>
+        <w:t xml:space="preserve"> </w:t>
+      </w:r>
+      <w:r>
+        <w:rPr>
+          <w:rFonts w:ascii="Helvetica" w:hAnsi="Helvetica" w:cs="Helvetica"/>
+          <w:color w:val="333333"/>
+          <w:shd w:val="clear" w:color="auto" w:fill="F5F5F5"/>
+        </w:rPr>
+        <w:t xml:space="preserve">LÓPEZ, M. F. El sistema de planificación y el ordenamiento territorial para Buen Vivir en el Ecuador. </w:t>
+      </w:r>
+      <w:proofErr w:type="spellStart"/>
+      <w:r>
+        <w:rPr>
+          <w:rFonts w:ascii="Helvetica" w:hAnsi="Helvetica" w:cs="Helvetica"/>
+          <w:color w:val="333333"/>
+          <w:shd w:val="clear" w:color="auto" w:fill="F5F5F5"/>
+        </w:rPr>
+        <w:t>Geousp</w:t>
+      </w:r>
+      <w:proofErr w:type="spellEnd"/>
+      <w:r>
+        <w:rPr>
+          <w:rFonts w:ascii="Helvetica" w:hAnsi="Helvetica" w:cs="Helvetica"/>
+          <w:color w:val="333333"/>
+          <w:shd w:val="clear" w:color="auto" w:fill="F5F5F5"/>
+        </w:rPr>
+        <w:t xml:space="preserve"> – </w:t>
+      </w:r>
+      <w:proofErr w:type="spellStart"/>
+      <w:r>
+        <w:rPr>
+          <w:rFonts w:ascii="Helvetica" w:hAnsi="Helvetica" w:cs="Helvetica"/>
+          <w:color w:val="333333"/>
+          <w:shd w:val="clear" w:color="auto" w:fill="F5F5F5"/>
+        </w:rPr>
+        <w:t>Espaço</w:t>
+      </w:r>
+      <w:proofErr w:type="spellEnd"/>
+      <w:r>
+        <w:rPr>
+          <w:rFonts w:ascii="Helvetica" w:hAnsi="Helvetica" w:cs="Helvetica"/>
+          <w:color w:val="333333"/>
+          <w:shd w:val="clear" w:color="auto" w:fill="F5F5F5"/>
+        </w:rPr>
+        <w:t xml:space="preserve"> e Tempo (Online), v. 19, n. 2, p. 297-312, ago. 2015. ISSN 2179-0892.</w:t>
+      </w:r>
+      <w:r>
+        <w:rPr>
+          <w:rFonts w:ascii="Helvetica" w:hAnsi="Helvetica" w:cs="Helvetica"/>
+          <w:color w:val="333333"/>
+          <w:shd w:val="clear" w:color="auto" w:fill="F5F5F5"/>
+        </w:rPr>
+        <w:t xml:space="preserve"> </w:t>
+      </w:r>
+    </w:p>
+    <w:p>
+      <w:pPr>
+        <w:spacing w:line="360" w:lineRule="auto"/>
+        <w:rPr>
+          <w:rFonts w:ascii="Helvetica" w:hAnsi="Helvetica" w:cs="Helvetica"/>
+          <w:color w:val="333333"/>
+          <w:shd w:val="clear" w:color="auto" w:fill="F5F5F5"/>
+        </w:rPr>
+      </w:pPr>
+      <w:r>
+        <w:rPr>
+          <w:rFonts w:ascii="Helvetica" w:hAnsi="Helvetica" w:cs="Helvetica"/>
+          <w:b/>
+          <w:bCs/>
+          <w:color w:val="333333"/>
+          <w:shd w:val="clear" w:color="auto" w:fill="F5F5F5"/>
+        </w:rPr>
+        <w:t>Rescatado</w:t>
+      </w:r>
+      <w:r>
+        <w:rPr>
+          <w:rFonts w:ascii="Helvetica" w:hAnsi="Helvetica" w:cs="Helvetica"/>
+          <w:b/>
+          <w:bCs/>
+          <w:color w:val="333333"/>
+          <w:shd w:val="clear" w:color="auto" w:fill="F5F5F5"/>
+        </w:rPr>
+        <w:t xml:space="preserve"> </w:t>
+      </w:r>
+      <w:r>
+        <w:rPr>
+          <w:rFonts w:ascii="Helvetica" w:hAnsi="Helvetica" w:cs="Helvetica"/>
+          <w:b/>
+          <w:bCs/>
+          <w:color w:val="333333"/>
+          <w:shd w:val="clear" w:color="auto" w:fill="F5F5F5"/>
+        </w:rPr>
+        <w:t>de:</w:t>
+      </w:r>
+      <w:r>
+        <w:rPr>
+          <w:rFonts w:ascii="Helvetica" w:hAnsi="Helvetica" w:cs="Helvetica"/>
+          <w:b/>
+          <w:bCs/>
+          <w:color w:val="333333"/>
+          <w:shd w:val="clear" w:color="auto" w:fill="F5F5F5"/>
+        </w:rPr>
+        <w:t xml:space="preserve"> </w:t>
+      </w:r>
+      <w:hyperlink r:id="rId12" w:history="1">
+        <w:r>
+          <w:rPr>
+            <w:rStyle w:val="Hipervnculo"/>
+            <w:rFonts w:ascii="Helvetica" w:hAnsi="Helvetica" w:cs="Helvetica"/>
+            <w:shd w:val="clear" w:color="auto" w:fill="F5F5F5"/>
+          </w:rPr>
+          <w:t>https://www.flacsoandes.edu.ec/sites/default/files/%25f/agora/files/agora_lopez.pdf</w:t>
+        </w:r>
+      </w:hyperlink>
+      <w:r>
+        <w:rPr>
+          <w:rFonts w:ascii="Helvetica" w:hAnsi="Helvetica" w:cs="Helvetica"/>
+          <w:color w:val="333333"/>
+          <w:shd w:val="clear" w:color="auto" w:fill="F5F5F5"/>
+        </w:rPr>
+        <w:t xml:space="preserve"> </w:t>
+      </w:r>
+    </w:p>
+    <w:p>
+      <w:pPr>
+        <w:spacing w:line="360" w:lineRule="auto"/>
+        <w:jc w:val="both"/>
+        <w:rPr>
+          <w:sz w:val="22"/>
+          <w:szCs w:val="22"/>
+        </w:rPr>
+      </w:pPr>
+      <w:r>
+        <w:rPr>
+          <w:sz w:val="22"/>
+          <w:szCs w:val="22"/>
+        </w:rPr>
+        <w:t>A raíz de la vigencia de la última Constitución en el Ecuador, desde 2008, se desarrolla el primer sistema nacional de planificación. Este, de manera pionera en el país, incorpora el ordenamiento territorial como política de Estado a aplicarse de manera coordenada en todas las unidades de administración territorial. En este contexto, el artículo expone los fundamentos políticos que han servido para introducir al ordenamiento territorial en la planificación del desarrollo: el Buen Vivir, la transformación de la matriz productiva y la descentralización. En una segunda parte, se presentan algunos resultados de la implementación del Sistema Nacional Descentralizado de Planificación Participativa y las respuestas desde los gobiernos subnacionales a los procesos de planificación y ordenamiento territorial impulsados desde el gobierno central. Uno de los aspectos de mayor discusión es el de la implementación de los proyectos estratégicos a través de la gestión territorial en espacios locales. Se hace una síntesis sobre el rol del ordenamiento territorial instrumentalizado como estrategia de los estados nacionales.</w:t>
+      </w:r>
+    </w:p>
+    <w:p>
+      <w:pPr>
+        <w:spacing w:line="360" w:lineRule="auto"/>
+        <w:jc w:val="both"/>
+        <w:rPr>
+          <w:sz w:val="22"/>
+          <w:szCs w:val="22"/>
+        </w:rPr>
+      </w:pPr>
+    </w:p>
+    <w:p>
+      <w:pPr>
+        <w:spacing w:line="360" w:lineRule="auto"/>
+        <w:jc w:val="both"/>
+        <w:rPr>
+          <w:sz w:val="22"/>
+          <w:szCs w:val="22"/>
+        </w:rPr>
+      </w:pPr>
+      <w:r>
+        <w:rPr>
+          <w:rFonts w:ascii="Helvetica" w:hAnsi="Helvetica" w:cs="Helvetica"/>
+          <w:b/>
+          <w:bCs/>
+          <w:color w:val="333333"/>
+          <w:shd w:val="clear" w:color="auto" w:fill="F5F5F5"/>
+        </w:rPr>
+        <w:t>Referencia:</w:t>
+      </w:r>
+      <w:r>
+        <w:rPr>
+          <w:sz w:val="22"/>
+          <w:szCs w:val="22"/>
+        </w:rPr>
+        <w:t xml:space="preserve"> </w:t>
+      </w:r>
+      <w:r>
+        <w:rPr>
+          <w:rFonts w:ascii="Helvetica" w:hAnsi="Helvetica" w:cs="Helvetica"/>
+          <w:color w:val="333333"/>
+          <w:shd w:val="clear" w:color="auto" w:fill="F5F5F5"/>
+        </w:rPr>
+        <w:t>I. Pasquetti, C. M. (Claudia María).   II. Salas, Carmen.  III. Banco Interamericano de Desarrollo. División de Capacidad Institucional del Estado.  IV. Banco Mundial.  V. Centro Nacional de Planeamiento Estratégico (</w:t>
+      </w:r>
+      <w:r>
+        <w:rPr>
+          <w:rFonts w:ascii="Helvetica" w:hAnsi="Helvetica" w:cs="Helvetica"/>
+          <w:color w:val="333333"/>
+          <w:shd w:val="clear" w:color="auto" w:fill="F5F5F5"/>
+        </w:rPr>
+        <w:t>Perú</w:t>
+      </w:r>
+      <w:r>
+        <w:rPr>
+          <w:rFonts w:ascii="Helvetica" w:hAnsi="Helvetica" w:cs="Helvetica"/>
+          <w:color w:val="333333"/>
+          <w:shd w:val="clear" w:color="auto" w:fill="F5F5F5"/>
+        </w:rPr>
+        <w:t>). IDB-CP-47</w:t>
+      </w:r>
+      <w:r>
+        <w:rPr>
+          <w:sz w:val="22"/>
+          <w:szCs w:val="22"/>
+        </w:rPr>
+        <w:t xml:space="preserve"> L</w:t>
+      </w:r>
+      <w:r>
+        <w:rPr>
+          <w:sz w:val="22"/>
+          <w:szCs w:val="22"/>
+        </w:rPr>
+        <w:t>os sistemas de monitoreo y evaluación: hacia la mejora continua de la planificación estratégica y la gestión pública</w:t>
+      </w:r>
+      <w:r>
+        <w:rPr>
+          <w:sz w:val="22"/>
+          <w:szCs w:val="22"/>
+        </w:rPr>
+        <w:t xml:space="preserve">, </w:t>
+      </w:r>
+      <w:r>
+        <w:rPr>
+          <w:rFonts w:ascii="Helvetica" w:hAnsi="Helvetica" w:cs="Helvetica"/>
+          <w:b/>
+          <w:bCs/>
+          <w:color w:val="333333"/>
+          <w:shd w:val="clear" w:color="auto" w:fill="F5F5F5"/>
+        </w:rPr>
+        <w:t>Rescatado</w:t>
+      </w:r>
+      <w:r>
+        <w:rPr>
+          <w:rFonts w:ascii="Helvetica" w:hAnsi="Helvetica" w:cs="Helvetica"/>
+          <w:b/>
+          <w:bCs/>
+          <w:color w:val="333333"/>
+          <w:shd w:val="clear" w:color="auto" w:fill="F5F5F5"/>
+        </w:rPr>
+        <w:t xml:space="preserve"> de </w:t>
+      </w:r>
+      <w:r>
+        <w:rPr>
+          <w:rFonts w:ascii="Helvetica" w:hAnsi="Helvetica" w:cs="Helvetica"/>
+          <w:b/>
+          <w:bCs/>
+          <w:color w:val="333333"/>
+          <w:shd w:val="clear" w:color="auto" w:fill="F5F5F5"/>
+        </w:rPr>
+        <w:t>:</w:t>
+      </w:r>
+      <w:hyperlink r:id="rId13" w:history="1">
+        <w:r>
+          <w:rPr>
+            <w:rStyle w:val="Hipervnculo"/>
+            <w:rFonts w:ascii="Helvetica" w:hAnsi="Helvetica" w:cs="Helvetica"/>
+            <w:shd w:val="clear" w:color="auto" w:fill="F5F5F5"/>
+          </w:rPr>
+          <w:t>https://publications.iadb.org/publications/spanish/document/Los-sistemas-de-monitoreo-y-evaluaci%C3%B3n-Hacia-la-mejora-continua-de-la-planificaci%C3%B3n-estrat%C3%A9gica-y-la-gesti%C3%B3n-p%C3%BAblica.pdf</w:t>
+        </w:r>
+      </w:hyperlink>
+      <w:r>
+        <w:rPr>
+          <w:sz w:val="22"/>
+          <w:szCs w:val="22"/>
+        </w:rPr>
+        <w:t xml:space="preserve"> </w:t>
+      </w:r>
+    </w:p>
+    <w:p>
+      <w:pPr>
+        <w:spacing w:line="360" w:lineRule="auto"/>
+        <w:jc w:val="both"/>
+        <w:rPr>
+          <w:sz w:val="22"/>
+          <w:szCs w:val="22"/>
+        </w:rPr>
+      </w:pPr>
+    </w:p>
+    <w:p>
+      <w:pPr>
+        <w:spacing w:line="360" w:lineRule="auto"/>
+        <w:jc w:val="both"/>
+        <w:rPr>
+          <w:sz w:val="22"/>
+          <w:szCs w:val="22"/>
+        </w:rPr>
+      </w:pPr>
+    </w:p>
+    <w:p>
+      <w:pPr>
+        <w:spacing w:line="360" w:lineRule="auto"/>
+        <w:jc w:val="both"/>
+        <w:rPr>
+          <w:sz w:val="22"/>
+          <w:szCs w:val="22"/>
+        </w:rPr>
+      </w:pPr>
+      <w:r>
+        <w:rPr>
+          <w:b/>
+          <w:bCs/>
+          <w:sz w:val="22"/>
+          <w:szCs w:val="22"/>
+        </w:rPr>
+        <w:t>Resumen</w:t>
+      </w:r>
+      <w:r>
+        <w:rPr>
+          <w:sz w:val="22"/>
+          <w:szCs w:val="22"/>
+        </w:rPr>
+        <w:t xml:space="preserve">: </w:t>
+      </w:r>
     </w:p>
     <w:p>
       <w:pPr>
@@ -6946,7 +7221,7 @@
           <w:numId w:val="19"/>
         </w:numPr>
       </w:pPr>
-      <w:bookmarkStart w:id="5" w:name="_Toc104223341"/>
+      <w:bookmarkStart w:id="4" w:name="_Toc104223341"/>
       <w:r>
         <w:t xml:space="preserve">HIPÓTESIS </w:t>
       </w:r>
@@ -6959,7 +7234,7 @@
       <w:r>
         <w:t>JUSTIFICACIÓN</w:t>
       </w:r>
-      <w:bookmarkEnd w:id="5"/>
+      <w:bookmarkEnd w:id="4"/>
     </w:p>
     <w:p>
       <w:pPr>
@@ -7160,7 +7435,7 @@
           <w:sz w:val="24"/>
           <w:szCs w:val="24"/>
         </w:rPr>
-        <w:footnoteReference w:id="21"/>
+        <w:footnoteReference w:id="23"/>
       </w:r>
     </w:p>
     <w:p>
@@ -7250,17 +7525,102 @@
     </w:p>
     <w:p>
       <w:pPr>
+        <w:pStyle w:val="Prrafodelista"/>
+        <w:tabs>
+          <w:tab w:val="left" w:pos="426"/>
+          <w:tab w:val="left" w:pos="851"/>
+        </w:tabs>
+        <w:spacing w:line="360" w:lineRule="auto"/>
+        <w:ind w:left="0"/>
+        <w:rPr>
+          <w:rFonts w:asciiTheme="minorHAnsi" w:hAnsiTheme="minorHAnsi"/>
+          <w:b/>
+          <w:sz w:val="22"/>
+          <w:szCs w:val="22"/>
+        </w:rPr>
+      </w:pPr>
+    </w:p>
+    <w:p>
+      <w:pPr>
+        <w:pStyle w:val="Prrafodelista"/>
+        <w:tabs>
+          <w:tab w:val="left" w:pos="426"/>
+          <w:tab w:val="left" w:pos="851"/>
+        </w:tabs>
+        <w:spacing w:line="360" w:lineRule="auto"/>
+        <w:ind w:left="0"/>
+        <w:rPr>
+          <w:rFonts w:asciiTheme="minorHAnsi" w:hAnsiTheme="minorHAnsi"/>
+          <w:b/>
+          <w:sz w:val="22"/>
+          <w:szCs w:val="22"/>
+        </w:rPr>
+      </w:pPr>
+    </w:p>
+    <w:p>
+      <w:pPr>
+        <w:pStyle w:val="Prrafodelista"/>
+        <w:tabs>
+          <w:tab w:val="left" w:pos="426"/>
+          <w:tab w:val="left" w:pos="851"/>
+        </w:tabs>
+        <w:spacing w:line="360" w:lineRule="auto"/>
+        <w:ind w:left="0"/>
+        <w:rPr>
+          <w:rFonts w:asciiTheme="minorHAnsi" w:hAnsiTheme="minorHAnsi"/>
+          <w:b/>
+          <w:sz w:val="22"/>
+          <w:szCs w:val="22"/>
+        </w:rPr>
+      </w:pPr>
+    </w:p>
+    <w:p>
+      <w:pPr>
+        <w:pStyle w:val="Prrafodelista"/>
+        <w:tabs>
+          <w:tab w:val="left" w:pos="426"/>
+          <w:tab w:val="left" w:pos="851"/>
+        </w:tabs>
+        <w:spacing w:line="360" w:lineRule="auto"/>
+        <w:ind w:left="0"/>
+        <w:rPr>
+          <w:rFonts w:asciiTheme="minorHAnsi" w:hAnsiTheme="minorHAnsi"/>
+          <w:b/>
+          <w:sz w:val="22"/>
+          <w:szCs w:val="22"/>
+        </w:rPr>
+      </w:pPr>
+    </w:p>
+    <w:p>
+      <w:pPr>
+        <w:pStyle w:val="Prrafodelista"/>
+        <w:tabs>
+          <w:tab w:val="left" w:pos="426"/>
+          <w:tab w:val="left" w:pos="851"/>
+        </w:tabs>
+        <w:spacing w:line="360" w:lineRule="auto"/>
+        <w:ind w:left="0"/>
+        <w:rPr>
+          <w:rFonts w:asciiTheme="minorHAnsi" w:hAnsiTheme="minorHAnsi"/>
+          <w:b/>
+          <w:sz w:val="22"/>
+          <w:szCs w:val="22"/>
+        </w:rPr>
+      </w:pPr>
+    </w:p>
+    <w:p>
+      <w:pPr>
         <w:pStyle w:val="Ttulo1"/>
         <w:numPr>
           <w:ilvl w:val="0"/>
           <w:numId w:val="19"/>
         </w:numPr>
       </w:pPr>
-      <w:bookmarkStart w:id="6" w:name="_Toc104223342"/>
+      <w:bookmarkStart w:id="5" w:name="_Toc104223342"/>
       <w:r>
         <w:t>OBJETIVOS</w:t>
       </w:r>
-      <w:bookmarkEnd w:id="6"/>
+      <w:bookmarkEnd w:id="5"/>
       <w:r>
         <w:t xml:space="preserve"> </w:t>
       </w:r>
@@ -7371,7 +7731,7 @@
           <w:sz w:val="22"/>
           <w:szCs w:val="22"/>
         </w:rPr>
-        <w:footnoteReference w:id="22"/>
+        <w:footnoteReference w:id="24"/>
       </w:r>
       <w:r>
         <w:rPr>
@@ -7687,11 +8047,11 @@
           <w:numId w:val="19"/>
         </w:numPr>
       </w:pPr>
-      <w:bookmarkStart w:id="7" w:name="_Toc104223343"/>
+      <w:bookmarkStart w:id="6" w:name="_Toc104223343"/>
       <w:r>
         <w:t>ALCANCE</w:t>
       </w:r>
-      <w:bookmarkEnd w:id="7"/>
+      <w:bookmarkEnd w:id="6"/>
     </w:p>
     <w:p>
       <w:pPr>
@@ -7803,11 +8163,11 @@
           <w:numId w:val="19"/>
         </w:numPr>
       </w:pPr>
-      <w:bookmarkStart w:id="8" w:name="_Toc104223344"/>
+      <w:bookmarkStart w:id="7" w:name="_Toc104223344"/>
       <w:r>
         <w:t>LIMITACIONES</w:t>
       </w:r>
-      <w:bookmarkEnd w:id="8"/>
+      <w:bookmarkEnd w:id="7"/>
     </w:p>
     <w:p>
       <w:pPr>
@@ -8210,7 +8570,7 @@
           <w:szCs w:val="22"/>
         </w:rPr>
       </w:pPr>
-      <w:bookmarkStart w:id="9" w:name="_Toc104223345"/>
+      <w:bookmarkStart w:id="8" w:name="_Toc104223345"/>
       <w:r>
         <w:t xml:space="preserve">METODOLOGÍA </w:t>
       </w:r>
@@ -8226,7 +8586,7 @@
       <w:r>
         <w:t>TITULACIÓN</w:t>
       </w:r>
-      <w:bookmarkEnd w:id="9"/>
+      <w:bookmarkEnd w:id="8"/>
     </w:p>
     <w:p>
       <w:pPr>
@@ -8535,7 +8895,7 @@
           <w:szCs w:val="22"/>
         </w:rPr>
         <w:sectPr>
-          <w:footerReference w:type="default" r:id="rId10"/>
+          <w:footerReference w:type="default" r:id="rId14"/>
           <w:pgSz w:w="11906" w:h="16838"/>
           <w:pgMar w:top="1135" w:right="1558" w:bottom="567" w:left="1701" w:header="709" w:footer="709" w:gutter="0"/>
           <w:cols w:space="708"/>
@@ -8551,7 +8911,7 @@
           <w:numId w:val="19"/>
         </w:numPr>
       </w:pPr>
-      <w:bookmarkStart w:id="10" w:name="_Toc104223346"/>
+      <w:bookmarkStart w:id="9" w:name="_Toc104223346"/>
       <w:r>
         <w:t>CRONOGRAMA DE</w:t>
       </w:r>
@@ -8564,7 +8924,7 @@
       <w:r>
         <w:t>TITULACIÓN</w:t>
       </w:r>
-      <w:bookmarkEnd w:id="10"/>
+      <w:bookmarkEnd w:id="9"/>
     </w:p>
     <w:tbl>
       <w:tblPr>
@@ -8633,6 +8993,7 @@
               </w:rPr>
               <w:t>TIEMPO (</w:t>
             </w:r>
+            <w:proofErr w:type="gramStart"/>
             <w:r>
               <w:rPr>
                 <w:rFonts w:ascii="Arial Narrow" w:hAnsi="Arial Narrow"/>
@@ -8645,7 +9006,15 @@
                 <w:rFonts w:ascii="Arial Narrow" w:hAnsi="Arial Narrow"/>
                 <w:b/>
               </w:rPr>
-              <w:t xml:space="preserve">         </w:t>
+              <w:t xml:space="preserve"> </w:t>
+            </w:r>
+            <w:proofErr w:type="gramEnd"/>
+            <w:r>
+              <w:rPr>
+                <w:rFonts w:ascii="Arial Narrow" w:hAnsi="Arial Narrow"/>
+                <w:b/>
+              </w:rPr>
+              <w:t xml:space="preserve">        </w:t>
             </w:r>
             <w:r>
               <w:rPr>
@@ -13069,7 +13438,7 @@
           <w:numId w:val="19"/>
         </w:numPr>
       </w:pPr>
-      <w:bookmarkStart w:id="11" w:name="_Toc104223347"/>
+      <w:bookmarkStart w:id="10" w:name="_Toc104223347"/>
       <w:r>
         <w:t>CONTENIDO DE</w:t>
       </w:r>
@@ -13088,7 +13457,7 @@
       <w:r>
         <w:t>TITULACIÓN</w:t>
       </w:r>
-      <w:bookmarkEnd w:id="11"/>
+      <w:bookmarkEnd w:id="10"/>
     </w:p>
     <w:p>
       <w:pPr>
@@ -14080,11 +14449,11 @@
           <w:numId w:val="19"/>
         </w:numPr>
       </w:pPr>
-      <w:bookmarkStart w:id="12" w:name="_Toc104223348"/>
+      <w:bookmarkStart w:id="11" w:name="_Toc104223348"/>
       <w:r>
         <w:t>PRESUPUESTO DEL PROYECTO</w:t>
       </w:r>
-      <w:bookmarkEnd w:id="12"/>
+      <w:bookmarkEnd w:id="11"/>
     </w:p>
     <w:tbl>
       <w:tblPr>
@@ -14499,98 +14868,80 @@
       <w:pPr>
         <w:pStyle w:val="Textonotapie"/>
         <w:rPr>
-          <w:lang w:val="es-EC"/>
-        </w:rPr>
-      </w:pPr>
-      <w:r>
-        <w:rPr>
-          <w:sz w:val="16"/>
-          <w:szCs w:val="16"/>
-          <w:lang w:val="es-EC"/>
-        </w:rPr>
-        <w:footnoteRef/>
-      </w:r>
-      <w:r>
-        <w:rPr>
-          <w:sz w:val="16"/>
-          <w:szCs w:val="16"/>
-          <w:lang w:val="es-EC"/>
-        </w:rPr>
-        <w:t xml:space="preserve"> George Santayana, https://es.wikipedia.org/wiki/George_Santayana,2022-05-28</w:t>
-      </w:r>
-      <w:r>
-        <w:rPr>
-          <w:lang w:val="es-EC"/>
-        </w:rPr>
-        <w:t xml:space="preserve"> </w:t>
-      </w:r>
-    </w:p>
-  </w:footnote>
-  <w:footnote w:id="2">
-    <w:p>
-      <w:pPr>
-        <w:pStyle w:val="Textonotapie"/>
-        <w:rPr>
-          <w:sz w:val="16"/>
-          <w:szCs w:val="16"/>
-          <w:lang w:val="es-EC"/>
-        </w:rPr>
-      </w:pPr>
-      <w:r>
-        <w:rPr>
           <w:rStyle w:val="Refdenotaalpie"/>
           <w:sz w:val="16"/>
           <w:szCs w:val="16"/>
         </w:rPr>
+      </w:pPr>
+      <w:r>
+        <w:rPr>
+          <w:rStyle w:val="Refdenotaalpie"/>
+        </w:rPr>
         <w:footnoteRef/>
       </w:r>
       <w:r>
         <w:rPr>
+          <w:rStyle w:val="Refdenotaalpie"/>
+        </w:rPr>
+        <w:t xml:space="preserve"> George Santayana, https://es.wikipedia.org/wiki/George_Santayana,2022-05-28</w:t>
+      </w:r>
+      <w:r>
+        <w:rPr>
+          <w:rStyle w:val="Refdenotaalpie"/>
           <w:sz w:val="16"/>
           <w:szCs w:val="16"/>
         </w:rPr>
         <w:t xml:space="preserve"> </w:t>
       </w:r>
-      <w:r>
-        <w:rPr>
+    </w:p>
+  </w:footnote>
+  <w:footnote w:id="2">
+    <w:p>
+      <w:pPr>
+        <w:pStyle w:val="Textonotapie"/>
+        <w:rPr>
+          <w:rStyle w:val="Refdenotaalpie"/>
+        </w:rPr>
+      </w:pPr>
+      <w:r>
+        <w:rPr>
+          <w:rStyle w:val="Refdenotaalpie"/>
           <w:sz w:val="16"/>
           <w:szCs w:val="16"/>
-          <w:lang w:val="es-EC"/>
-        </w:rPr>
-        <w:t xml:space="preserve">Desarrollo Territorial sostenible, </w:t>
+        </w:rPr>
+        <w:footnoteRef/>
+      </w:r>
+      <w:r>
+        <w:rPr>
+          <w:rStyle w:val="Refdenotaalpie"/>
+        </w:rPr>
+        <w:t xml:space="preserve"> Desarrollo Territorial sostenible, </w:t>
       </w:r>
       <w:hyperlink r:id="rId1" w:history="1">
         <w:r>
           <w:rPr>
-            <w:rStyle w:val="Hipervnculo"/>
-            <w:sz w:val="16"/>
-            <w:szCs w:val="16"/>
-            <w:lang w:val="es-EC"/>
+            <w:rStyle w:val="Refdenotaalpie"/>
           </w:rPr>
           <w:t>https://repositorio.cepal.org/bitstream/handle/11362/44731/1/S1900439_es.pdf</w:t>
         </w:r>
       </w:hyperlink>
       <w:r>
         <w:rPr>
+          <w:rStyle w:val="Refdenotaalpie"/>
+        </w:rPr>
+        <w:t>, 2022-05-03</w:t>
+      </w:r>
+    </w:p>
+  </w:footnote>
+  <w:footnote w:id="3">
+    <w:p>
+      <w:pPr>
+        <w:pStyle w:val="Textonotapie"/>
+        <w:rPr>
           <w:sz w:val="16"/>
           <w:szCs w:val="16"/>
           <w:lang w:val="es-EC"/>
         </w:rPr>
-        <w:t>, 2022-05-03</w:t>
-      </w:r>
-    </w:p>
-  </w:footnote>
-  <w:footnote w:id="3">
-    <w:p>
-      <w:pPr>
-        <w:pStyle w:val="Ttulo3"/>
-        <w:shd w:val="clear" w:color="auto" w:fill="FFFFFF"/>
-        <w:rPr>
-          <w:rFonts w:ascii="Arial" w:hAnsi="Arial" w:cs="Arial"/>
-          <w:color w:val="004080"/>
-          <w:sz w:val="16"/>
-          <w:szCs w:val="16"/>
-        </w:rPr>
       </w:pPr>
       <w:r>
         <w:rPr>
@@ -14602,76 +14953,69 @@
       </w:r>
       <w:r>
         <w:rPr>
+          <w:rStyle w:val="Refdenotaalpie"/>
           <w:sz w:val="16"/>
           <w:szCs w:val="16"/>
         </w:rPr>
         <w:t xml:space="preserve"> </w:t>
       </w:r>
-      <w:bookmarkStart w:id="3" w:name="capítulo_i._globalizacion_y_su_impacto_e"/>
-      <w:r>
-        <w:rPr>
-          <w:rFonts w:ascii="Times New Roman" w:eastAsia="Times New Roman" w:hAnsi="Times New Roman" w:cs="Times New Roman"/>
-          <w:color w:val="auto"/>
+      <w:r>
+        <w:rPr>
+          <w:rStyle w:val="Refdenotaalpie"/>
+        </w:rPr>
+        <w:t>Los sistemas de monitoreo y evaluación: hacia la mejora continua de la planificación estratégica y la gestión pública / [editoras, Claudia M. Pasquetti y Carmen Salas]. p. cm. 1. III. Banco Interamericano de Desarrollo. División de Capacidad Institucional del Estado.  IV. Banco Mundial.  V. Centro Nacional de Planeamiento Estratégico (</w:t>
+      </w:r>
+      <w:r>
+        <w:rPr>
+          <w:rStyle w:val="Refdenotaalpie"/>
+        </w:rPr>
+        <w:t>Perú</w:t>
+      </w:r>
+      <w:r>
+        <w:rPr>
+          <w:rStyle w:val="Refdenotaalpie"/>
+        </w:rPr>
+        <w:t>). IDB-CP-47</w:t>
+      </w:r>
+      <w:r>
+        <w:rPr>
+          <w:rStyle w:val="Refdenotaalpie"/>
+        </w:rPr>
+        <w:t>, Rescatado de:</w:t>
+      </w:r>
+      <w:r>
+        <w:rPr>
           <w:sz w:val="16"/>
           <w:szCs w:val="16"/>
           <w:lang w:val="es-EC"/>
         </w:rPr>
-        <w:t>Globalización y su impacto en el comercio mundial y regional</w:t>
-      </w:r>
-      <w:bookmarkEnd w:id="3"/>
-      <w:r>
-        <w:rPr>
-          <w:rFonts w:ascii="Times New Roman" w:eastAsia="Times New Roman" w:hAnsi="Times New Roman" w:cs="Times New Roman"/>
-          <w:color w:val="auto"/>
+        <w:t xml:space="preserve"> </w:t>
+      </w:r>
+      <w:hyperlink r:id="rId2" w:history="1">
+        <w:r>
+          <w:rPr>
+            <w:rStyle w:val="Refdenotaalpie"/>
+          </w:rPr>
+          <w:t>https://publications.iadb.org/publications/spanish/document/Los-sistemas-de-monitoreo-y-evaluaci%C3%B3n-Hacia-la-mejora-continua-de-la-planificaci%C3%B3n-estrat%C3%A9gica-y-la-gesti%C3%B3n-p%C3%BAblica.pdf</w:t>
+        </w:r>
+      </w:hyperlink>
+      <w:r>
+        <w:rPr>
+          <w:rStyle w:val="Refdenotaalpie"/>
+        </w:rPr>
+        <w:t xml:space="preserve"> </w:t>
+      </w:r>
+    </w:p>
+  </w:footnote>
+  <w:footnote w:id="4">
+    <w:p>
+      <w:pPr>
+        <w:pStyle w:val="Textonotapie"/>
+        <w:rPr>
           <w:sz w:val="16"/>
           <w:szCs w:val="16"/>
           <w:lang w:val="es-EC"/>
         </w:rPr>
-        <w:t xml:space="preserve">, </w:t>
-      </w:r>
-      <w:hyperlink r:id="rId2" w:history="1">
-        <w:r>
-          <w:rPr>
-            <w:rStyle w:val="Hipervnculo"/>
-            <w:rFonts w:ascii="Times New Roman" w:eastAsia="Times New Roman" w:hAnsi="Times New Roman" w:cs="Times New Roman"/>
-            <w:sz w:val="16"/>
-            <w:szCs w:val="16"/>
-            <w:lang w:val="es-EC"/>
-          </w:rPr>
-          <w:t>https://www.oas.org/dsd/publications/unit/oea33s/ch32.htm</w:t>
-        </w:r>
-      </w:hyperlink>
-      <w:r>
-        <w:rPr>
-          <w:rFonts w:ascii="Times New Roman" w:eastAsia="Times New Roman" w:hAnsi="Times New Roman" w:cs="Times New Roman"/>
-          <w:color w:val="auto"/>
-          <w:sz w:val="16"/>
-          <w:szCs w:val="16"/>
-          <w:lang w:val="es-EC"/>
-        </w:rPr>
-        <w:t xml:space="preserve">, </w:t>
-      </w:r>
-      <w:r>
-        <w:rPr>
-          <w:rFonts w:ascii="Times New Roman" w:eastAsia="Times New Roman" w:hAnsi="Times New Roman" w:cs="Times New Roman"/>
-          <w:color w:val="auto"/>
-          <w:sz w:val="8"/>
-          <w:szCs w:val="8"/>
-          <w:lang w:val="es-EC"/>
-        </w:rPr>
-        <w:t>2022-05-12</w:t>
-      </w:r>
-    </w:p>
-  </w:footnote>
-  <w:footnote w:id="4">
-    <w:p>
-      <w:pPr>
-        <w:pStyle w:val="Textonotapie"/>
-        <w:rPr>
-          <w:sz w:val="16"/>
-          <w:szCs w:val="16"/>
-          <w:lang w:val="es-EC"/>
-        </w:rPr>
       </w:pPr>
       <w:r>
         <w:rPr>
@@ -14683,15 +15027,14 @@
       </w:r>
       <w:r>
         <w:rPr>
-          <w:sz w:val="16"/>
-          <w:szCs w:val="16"/>
+          <w:rStyle w:val="Refdenotaalpie"/>
         </w:rPr>
         <w:t xml:space="preserve"> Plan de Creación de Oportunidades 2021-2025, </w:t>
       </w:r>
       <w:hyperlink r:id="rId3" w:history="1">
         <w:r>
           <w:rPr>
-            <w:rStyle w:val="Hipervnculo"/>
+            <w:rStyle w:val="Refdenotaalpie"/>
             <w:sz w:val="16"/>
             <w:szCs w:val="16"/>
           </w:rPr>
@@ -14700,47 +15043,120 @@
       </w:hyperlink>
       <w:r>
         <w:rPr>
+          <w:rStyle w:val="Refdenotaalpie"/>
           <w:sz w:val="16"/>
           <w:szCs w:val="16"/>
         </w:rPr>
         <w:t xml:space="preserve"> </w:t>
       </w:r>
-    </w:p>
-  </w:footnote>
-  <w:footnote w:id="5">
-    <w:p>
-      <w:pPr>
-        <w:pStyle w:val="Textonotapie"/>
+      <w:r>
         <w:rPr>
           <w:sz w:val="16"/>
           <w:szCs w:val="16"/>
           <w:lang w:val="es-EC"/>
         </w:rPr>
-      </w:pPr>
+        <w:t xml:space="preserve"> </w:t>
+      </w:r>
+    </w:p>
+  </w:footnote>
+  <w:footnote w:id="5">
+    <w:p>
+      <w:pPr>
+        <w:pStyle w:val="Textonotapie"/>
+        <w:rPr>
+          <w:lang w:val="es-EC"/>
+        </w:rPr>
+      </w:pPr>
+      <w:r>
+        <w:rPr>
+          <w:rStyle w:val="Refdenotaalpie"/>
+        </w:rPr>
+        <w:footnoteRef/>
+      </w:r>
+      <w:r>
+        <w:t xml:space="preserve"> </w:t>
+      </w:r>
       <w:r>
         <w:rPr>
           <w:rStyle w:val="Refdenotaalpie"/>
           <w:sz w:val="16"/>
           <w:szCs w:val="16"/>
         </w:rPr>
-        <w:footnoteRef/>
-      </w:r>
-      <w:r>
-        <w:rPr>
+        <w:t xml:space="preserve">DE GUADALUPE SÁNCHEZ-RAMOS, M. Á., &amp; CÓRDOVA CONSTANTINO, T. (2022). Participación Ciudadana en La Gestión Municipal De Amecameca, México. OPERA - Observatorio de Políticas, Ejecución y Resultados de La Administración Pública, 31, 95–114. </w:t>
+      </w:r>
+      <w:hyperlink r:id="rId4" w:history="1">
+        <w:r>
+          <w:rPr>
+            <w:rStyle w:val="Hipervnculo"/>
+            <w:sz w:val="16"/>
+            <w:szCs w:val="16"/>
+            <w:vertAlign w:val="superscript"/>
+          </w:rPr>
+          <w:t>https://doi.org/10.18601/16578651.n31.06</w:t>
+        </w:r>
+      </w:hyperlink>
+      <w:r>
+        <w:rPr>
+          <w:rStyle w:val="Refdenotaalpie"/>
           <w:sz w:val="16"/>
           <w:szCs w:val="16"/>
         </w:rPr>
+        <w:t xml:space="preserve">, Rescatado de: </w:t>
+      </w:r>
+      <w:hyperlink r:id="rId5" w:history="1">
+        <w:r>
+          <w:rPr>
+            <w:rStyle w:val="Hipervnculo"/>
+            <w:sz w:val="16"/>
+            <w:szCs w:val="16"/>
+            <w:vertAlign w:val="superscript"/>
+          </w:rPr>
+          <w:t>https://bvirtual.uce.edu.ec:2060/login.aspx?direct=true&amp;db=a9h&amp;AN=157450455&amp;lang=es&amp;site=ehost-live</w:t>
+        </w:r>
+      </w:hyperlink>
+      <w:r>
+        <w:rPr>
+          <w:sz w:val="16"/>
+          <w:szCs w:val="16"/>
+        </w:rPr>
         <w:t xml:space="preserve"> </w:t>
       </w:r>
-      <w:r>
+    </w:p>
+  </w:footnote>
+  <w:footnote w:id="6">
+    <w:p>
+      <w:pPr>
+        <w:pStyle w:val="Textonotapie"/>
         <w:rPr>
           <w:sz w:val="16"/>
           <w:szCs w:val="16"/>
           <w:lang w:val="es-EC"/>
         </w:rPr>
+      </w:pPr>
+      <w:r>
+        <w:rPr>
+          <w:rStyle w:val="Refdenotaalpie"/>
+          <w:sz w:val="16"/>
+          <w:szCs w:val="16"/>
+        </w:rPr>
+        <w:footnoteRef/>
+      </w:r>
+      <w:r>
+        <w:rPr>
+          <w:sz w:val="16"/>
+          <w:szCs w:val="16"/>
+        </w:rPr>
+        <w:t xml:space="preserve"> </w:t>
+      </w:r>
+      <w:r>
+        <w:rPr>
+          <w:sz w:val="16"/>
+          <w:szCs w:val="16"/>
+          <w:lang w:val="es-EC"/>
+        </w:rPr>
         <w:t xml:space="preserve">ODS, ¿Qué es el ODS?, </w:t>
       </w:r>
-      <w:hyperlink r:id="rId4" w:history="1">
+      <w:hyperlink r:id="rId6" w:history="1">
         <w:r>
           <w:rPr>
             <w:rStyle w:val="Hipervnculo"/>
@@ -14761,7 +15177,7 @@
       </w:r>
     </w:p>
   </w:footnote>
-  <w:footnote w:id="6">
+  <w:footnote w:id="7">
     <w:p>
       <w:pPr>
         <w:pStyle w:val="Textonotapie"/>
@@ -14792,7 +15208,48 @@
       </w:r>
     </w:p>
   </w:footnote>
-  <w:footnote w:id="7">
+  <w:footnote w:id="8">
+    <w:p>
+      <w:pPr>
+        <w:pStyle w:val="Textonotapie"/>
+        <w:rPr>
+          <w:lang w:val="es-EC"/>
+        </w:rPr>
+      </w:pPr>
+      <w:r>
+        <w:rPr>
+          <w:rStyle w:val="Refdenotaalpie"/>
+        </w:rPr>
+        <w:footnoteRef/>
+      </w:r>
+      <w:r>
+        <w:t xml:space="preserve"> </w:t>
+      </w:r>
+      <w:r>
+        <w:t xml:space="preserve">LÓPEZ, M. F. El sistema de planificación y el ordenamiento territorial para Buen Vivir en el Ecuador. </w:t>
+      </w:r>
+      <w:proofErr w:type="spellStart"/>
+      <w:r>
+        <w:t>Geousp</w:t>
+      </w:r>
+      <w:proofErr w:type="spellEnd"/>
+      <w:r>
+        <w:t xml:space="preserve"> – </w:t>
+      </w:r>
+      <w:proofErr w:type="spellStart"/>
+      <w:r>
+        <w:t>Espaço</w:t>
+      </w:r>
+      <w:proofErr w:type="spellEnd"/>
+      <w:r>
+        <w:t xml:space="preserve"> e Tempo (Online), v. 19, n. 2, p. 297-312, ago. 2015. ISSN 2179-0892.</w:t>
+      </w:r>
+      <w:r>
+        <w:t xml:space="preserve"> </w:t>
+      </w:r>
+    </w:p>
+  </w:footnote>
+  <w:footnote w:id="9">
     <w:p>
       <w:pPr>
         <w:pStyle w:val="Textonotapie"/>
@@ -14818,7 +15275,7 @@
       </w:r>
     </w:p>
   </w:footnote>
-  <w:footnote w:id="8">
+  <w:footnote w:id="10">
     <w:p>
       <w:pPr>
         <w:pStyle w:val="Textonotapie"/>
@@ -14848,7 +15305,7 @@
         </w:rPr>
         <w:t xml:space="preserve">Evaluación de programas sociales, </w:t>
       </w:r>
-      <w:hyperlink r:id="rId5" w:history="1">
+      <w:hyperlink r:id="rId7" w:history="1">
         <w:r>
           <w:rPr>
             <w:sz w:val="16"/>
@@ -14866,7 +15323,7 @@
       </w:r>
     </w:p>
   </w:footnote>
-  <w:footnote w:id="9">
+  <w:footnote w:id="11">
     <w:p>
       <w:pPr>
         <w:pStyle w:val="Textonotapie"/>
@@ -14889,7 +15346,7 @@
         </w:rPr>
         <w:t xml:space="preserve"> Análisis sobre el desempeño de los objetivos e indicadores de los programas del {ámbito social derivados del PND 2019-2024, </w:t>
       </w:r>
-      <w:hyperlink r:id="rId6" w:history="1">
+      <w:hyperlink r:id="rId8" w:history="1">
         <w:r>
           <w:rPr>
             <w:sz w:val="16"/>
@@ -14900,7 +15357,7 @@
       </w:hyperlink>
     </w:p>
   </w:footnote>
-  <w:footnote w:id="10">
+  <w:footnote w:id="12">
     <w:p>
       <w:pPr>
         <w:pStyle w:val="Textonotapie"/>
@@ -14922,7 +15379,7 @@
         </w:rPr>
         <w:t xml:space="preserve"> </w:t>
       </w:r>
-      <w:hyperlink r:id="rId7" w:history="1">
+      <w:hyperlink r:id="rId9" w:history="1">
         <w:r>
           <w:rPr>
             <w:sz w:val="16"/>
@@ -14940,7 +15397,7 @@
       </w:r>
     </w:p>
   </w:footnote>
-  <w:footnote w:id="11">
+  <w:footnote w:id="13">
     <w:p>
       <w:pPr>
         <w:pStyle w:val="Textonotapie"/>
@@ -14977,7 +15434,7 @@
       </w:r>
     </w:p>
   </w:footnote>
-  <w:footnote w:id="12">
+  <w:footnote w:id="14">
     <w:p>
       <w:pPr>
         <w:pStyle w:val="Textonotapie"/>
@@ -15018,7 +15475,7 @@
         </w:rPr>
         <w:t xml:space="preserve">, </w:t>
       </w:r>
-      <w:hyperlink r:id="rId8" w:history="1">
+      <w:hyperlink r:id="rId10" w:history="1">
         <w:r>
           <w:rPr>
             <w:rStyle w:val="Hipervnculo"/>
@@ -15035,7 +15492,7 @@
       </w:r>
     </w:p>
   </w:footnote>
-  <w:footnote w:id="13">
+  <w:footnote w:id="15">
     <w:p>
       <w:pPr>
         <w:pStyle w:val="Textonotapie"/>
@@ -15070,7 +15527,7 @@
         </w:rPr>
         <w:t xml:space="preserve">, Proyecto de Ciudadanía Inteligente, Rescatado: </w:t>
       </w:r>
-      <w:hyperlink r:id="rId9" w:anchor="/government/sebasti%C3%A1n-pi%C3%B1era-ii" w:history="1">
+      <w:hyperlink r:id="rId11" w:anchor="/government/sebasti%C3%A1n-pi%C3%B1era-ii" w:history="1">
         <w:r>
           <w:rPr>
             <w:rStyle w:val="Hipervnculo"/>
@@ -15087,7 +15544,7 @@
       </w:r>
     </w:p>
   </w:footnote>
-  <w:footnote w:id="14">
+  <w:footnote w:id="16">
     <w:p>
       <w:pPr>
         <w:pStyle w:val="Textonotapie"/>
@@ -15110,7 +15567,7 @@
         </w:rPr>
         <w:t xml:space="preserve">Plan Nacional de Desarrollo 2017-2021 Toda una vida, Observatorio Regional de Planificación para el Desarrollo, Rescatado de: </w:t>
       </w:r>
-      <w:hyperlink r:id="rId10" w:history="1">
+      <w:hyperlink r:id="rId12" w:anchor=":~:text=El%20%22Plan%20Nacional%20de%20Desarrollo,Los%20derechos%20constitucionales" w:history="1">
         <w:r>
           <w:rPr>
             <w:rStyle w:val="Hipervnculo"/>
@@ -15127,7 +15584,7 @@
       </w:r>
     </w:p>
   </w:footnote>
-  <w:footnote w:id="15">
+  <w:footnote w:id="17">
     <w:p>
       <w:pPr>
         <w:pStyle w:val="Textonotapie"/>
@@ -15150,7 +15607,7 @@
         </w:rPr>
         <w:t xml:space="preserve">Toda una vida, Plan Nacional de Desarrollo 2017-2021, Unesco, rescatado de: </w:t>
       </w:r>
-      <w:hyperlink r:id="rId11" w:history="1">
+      <w:hyperlink r:id="rId13" w:history="1">
         <w:r>
           <w:rPr>
             <w:rStyle w:val="Hipervnculo"/>
@@ -15167,7 +15624,7 @@
       </w:r>
     </w:p>
   </w:footnote>
-  <w:footnote w:id="16">
+  <w:footnote w:id="18">
     <w:p>
       <w:pPr>
         <w:pStyle w:val="Textonotapie"/>
@@ -15185,36 +15642,18 @@
         <w:t xml:space="preserve"> </w:t>
       </w:r>
       <w:r>
-        <w:t xml:space="preserve">Toda una Vida. Plan Nacional de Desarrollo 2017-2021, Sistema de información </w:t>
-      </w:r>
-      <w:r>
-        <w:t>tendencias</w:t>
-      </w:r>
-      <w:r>
-        <w:t xml:space="preserve"> educativas en </w:t>
-      </w:r>
-      <w:r>
-        <w:t>América</w:t>
+        <w:t xml:space="preserve">Toda una Vida. Plan Nacional de Desarrollo 2017-2021, Sistema de información tendencias educativas en América latina, </w:t>
+      </w:r>
+      <w:r>
+        <w:t xml:space="preserve">Pág. 31 </w:t>
+      </w:r>
+      <w:r>
+        <w:t>rescatado de:</w:t>
       </w:r>
       <w:r>
         <w:t xml:space="preserve"> </w:t>
       </w:r>
-      <w:r>
-        <w:t>latina</w:t>
-      </w:r>
-      <w:r>
-        <w:t xml:space="preserve">, </w:t>
-      </w:r>
-      <w:r>
-        <w:t xml:space="preserve">Pág. 31 </w:t>
-      </w:r>
-      <w:r>
-        <w:t>rescatado de:</w:t>
-      </w:r>
-      <w:r>
-        <w:t xml:space="preserve"> </w:t>
-      </w:r>
-      <w:hyperlink r:id="rId12" w:history="1">
+      <w:hyperlink r:id="rId14" w:history="1">
         <w:r>
           <w:rPr>
             <w:rStyle w:val="Hipervnculo"/>
@@ -15227,7 +15666,7 @@
       </w:r>
     </w:p>
   </w:footnote>
-  <w:footnote w:id="17">
+  <w:footnote w:id="19">
     <w:p>
       <w:pPr>
         <w:pStyle w:val="Textonotapie"/>
@@ -15249,7 +15688,7 @@
       </w:r>
     </w:p>
   </w:footnote>
-  <w:footnote w:id="18">
+  <w:footnote w:id="20">
     <w:p>
       <w:pPr>
         <w:pStyle w:val="Textonotapie"/>
@@ -15277,7 +15716,7 @@
       </w:r>
     </w:p>
   </w:footnote>
-  <w:footnote w:id="19">
+  <w:footnote w:id="21">
     <w:p>
       <w:pPr>
         <w:pStyle w:val="Textonotapie"/>
@@ -15295,18 +15734,9 @@
         <w:t xml:space="preserve"> </w:t>
       </w:r>
       <w:r>
-        <w:t>Informe De Cierre Del Proceso De Homologación De Indicadores Del Plan Nacional De Desarrollo 2017-2021,Ecuador En Cifras</w:t>
-      </w:r>
-      <w:r>
-        <w:t xml:space="preserve">, </w:t>
-      </w:r>
-      <w:r>
-        <w:t>Pág.</w:t>
-      </w:r>
-      <w:r>
-        <w:t xml:space="preserve"> 11, rescatado de: </w:t>
-      </w:r>
-      <w:hyperlink r:id="rId13" w:history="1">
+        <w:t xml:space="preserve">Informe De Cierre Del Proceso De Homologación De Indicadores Del Plan Nacional De Desarrollo 2017-2021,Ecuador En Cifras, Pág. 11, rescatado de: </w:t>
+      </w:r>
+      <w:hyperlink r:id="rId15" w:history="1">
         <w:r>
           <w:rPr>
             <w:rStyle w:val="Hipervnculo"/>
@@ -15319,7 +15749,7 @@
       </w:r>
     </w:p>
   </w:footnote>
-  <w:footnote w:id="20">
+  <w:footnote w:id="22">
     <w:p>
       <w:pPr>
         <w:pStyle w:val="Textonotapie"/>
@@ -15337,13 +15767,10 @@
         <w:t xml:space="preserve"> </w:t>
       </w:r>
       <w:r>
-        <w:t xml:space="preserve">INFORME DE CIERRE DEL PROCESO DE HOMOLOGACIÓN DE INDICADORES DEL PLAN NACIONAL DE DESARROLLO 2017-2021,Ecuador en Cifras, </w:t>
-      </w:r>
-      <w:r>
-        <w:t>Pág.</w:t>
-      </w:r>
-      <w:r>
-        <w:t xml:space="preserve"> 1</w:t>
+        <w:t>Informe De Cierre Del Proceso De Homologación De Indicadores Del Plan Nacional De Desarrollo 2017-2021</w:t>
+      </w:r>
+      <w:r>
+        <w:t>,Ecuador en Cifras, Pág. 1</w:t>
       </w:r>
       <w:r>
         <w:t>2</w:t>
@@ -15351,7 +15778,7 @@
       <w:r>
         <w:t xml:space="preserve">, rescatado de: </w:t>
       </w:r>
-      <w:hyperlink r:id="rId14" w:history="1">
+      <w:hyperlink r:id="rId16" w:history="1">
         <w:r>
           <w:rPr>
             <w:rStyle w:val="Hipervnculo"/>
@@ -15364,7 +15791,7 @@
       </w:r>
     </w:p>
   </w:footnote>
-  <w:footnote w:id="21">
+  <w:footnote w:id="23">
     <w:p>
       <w:pPr>
         <w:pStyle w:val="Textonotapie"/>
@@ -15395,7 +15822,7 @@
       </w:r>
     </w:p>
   </w:footnote>
-  <w:footnote w:id="22">
+  <w:footnote w:id="24">
     <w:p>
       <w:pPr>
         <w:autoSpaceDE w:val="0"/>
@@ -15426,7 +15853,15 @@
           <w:szCs w:val="16"/>
           <w:lang w:val="es-EC"/>
         </w:rPr>
-        <w:t>HERRAMIENTA AVANZADA DE PLANIFICACIÓN DE DATOS VERSIÓN 1.2, Pág. 8 Restricciones que afecta la planificación, 2019-05</w:t>
+        <w:t xml:space="preserve">Herramienta Avanzada De Planificación De Datos Versión 1.2, </w:t>
+      </w:r>
+      <w:r>
+        <w:rPr>
+          <w:sz w:val="16"/>
+          <w:szCs w:val="16"/>
+          <w:lang w:val="es-EC"/>
+        </w:rPr>
+        <w:t>Pág. 8 Restricciones que afecta la planificación, 2019-05</w:t>
       </w:r>
     </w:p>
   </w:footnote>
@@ -18633,11 +19068,31 @@
 </file>
 
 <file path=customXml/item1.xml><?xml version="1.0" encoding="utf-8"?>
-<b:Sources xmlns:b="http://schemas.openxmlformats.org/officeDocument/2006/bibliography" xmlns="http://schemas.openxmlformats.org/officeDocument/2006/bibliography" SelectedStyle="\APASixthEditionOfficeOnline.xsl" StyleName="APA" Version="6"/>
+<b:Sources xmlns:b="http://schemas.openxmlformats.org/officeDocument/2006/bibliography" xmlns="http://schemas.openxmlformats.org/officeDocument/2006/bibliography" SelectedStyle="\APASixthEditionOfficeOnline.xsl" StyleName="APA" Version="6">
+  <b:Source>
+    <b:Tag>CEP22</b:Tag>
+    <b:SourceType>JournalArticle</b:SourceType>
+    <b:Guid>{FE68F003-0D0E-423C-BCCA-4F9A893964A9}</b:Guid>
+    <b:Title>Desarrollo Territorial sostenible</b:Title>
+    <b:Year>2022</b:Year>
+    <b:LCID>es-EC</b:LCID>
+    <b:Author>
+      <b:Author>
+        <b:NameList>
+          <b:Person>
+            <b:Last>CEPAL</b:Last>
+          </b:Person>
+        </b:NameList>
+      </b:Author>
+    </b:Author>
+    <b:JournalName>https://repositorio.cepal.org/bitstream/handle/11362/44731/1/S1900439_es.pdf</b:JournalName>
+    <b:RefOrder>1</b:RefOrder>
+  </b:Source>
+</b:Sources>
 </file>
 
 <file path=customXml/itemProps1.xml><?xml version="1.0" encoding="utf-8"?>
-<ds:datastoreItem xmlns:ds="http://schemas.openxmlformats.org/officeDocument/2006/customXml" ds:itemID="{FB8F20F2-F612-40E5-9F85-47166A14581C}">
+<ds:datastoreItem xmlns:ds="http://schemas.openxmlformats.org/officeDocument/2006/customXml" ds:itemID="{760B33D7-A8DA-4A6A-B283-24439EA695F6}">
   <ds:schemaRefs>
     <ds:schemaRef ds:uri="http://schemas.openxmlformats.org/officeDocument/2006/bibliography"/>
   </ds:schemaRefs>

</xml_diff>